<commit_message>
initiate design of user permission
</commit_message>
<xml_diff>
--- a/ERPSolution/ERPWebApplication/README.docx
+++ b/ERPSolution/ERPWebApplication/README.docx
@@ -1338,7 +1338,6 @@
                 <w:highlight w:val="white"/>
               </w:rPr>
             </w:pPr>
-            <w:bookmarkStart w:id="0" w:name="_GoBack" w:colFirst="0" w:colLast="0"/>
           </w:p>
         </w:tc>
         <w:tc>
@@ -1361,7 +1360,6 @@
           </w:p>
         </w:tc>
       </w:tr>
-      <w:bookmarkEnd w:id="0"/>
       <w:tr>
         <w:tc>
           <w:tcPr>
@@ -1794,6 +1792,26 @@
               <w:t>Show</w:t>
             </w:r>
           </w:p>
+        </w:tc>
+      </w:tr>
+      <w:tr>
+        <w:tc>
+          <w:tcPr>
+            <w:tcW w:w="2774" w:type="dxa"/>
+          </w:tcPr>
+          <w:p/>
+        </w:tc>
+        <w:tc>
+          <w:tcPr>
+            <w:tcW w:w="3138" w:type="dxa"/>
+          </w:tcPr>
+          <w:p/>
+        </w:tc>
+        <w:tc>
+          <w:tcPr>
+            <w:tcW w:w="3664" w:type="dxa"/>
+          </w:tcPr>
+          <w:p/>
         </w:tc>
       </w:tr>
       <w:tr>
@@ -1918,6 +1936,114 @@
       </w:tr>
     </w:tbl>
     <w:p/>
+    <w:p/>
+    <w:p>
+      <w:r>
+        <w:t xml:space="preserve">Guide for implementer:  </w:t>
+      </w:r>
+    </w:p>
+    <w:p>
+      <w:r>
+        <w:t>Fixed data for implementer</w:t>
+      </w:r>
+      <w:r>
+        <w:t>:</w:t>
+      </w:r>
+    </w:p>
+    <w:p>
+      <w:pPr>
+        <w:pStyle w:val="ListParagraph"/>
+        <w:numPr>
+          <w:ilvl w:val="0"/>
+          <w:numId w:val="1"/>
+        </w:numPr>
+      </w:pPr>
+      <w:r>
+        <w:rPr>
+          <w:rFonts w:ascii="Segoe UI" w:hAnsi="Segoe UI" w:cs="Segoe UI"/>
+          <w:b/>
+          <w:bCs/>
+          <w:color w:val="333333"/>
+          <w:shd w:val="clear" w:color="auto" w:fill="FFFFFF"/>
+        </w:rPr>
+        <w:t>User name</w:t>
+      </w:r>
+    </w:p>
+    <w:p>
+      <w:pPr>
+        <w:pStyle w:val="ListParagraph"/>
+        <w:numPr>
+          <w:ilvl w:val="0"/>
+          <w:numId w:val="1"/>
+        </w:numPr>
+      </w:pPr>
+      <w:r>
+        <w:rPr>
+          <w:rFonts w:ascii="Segoe UI" w:hAnsi="Segoe UI" w:cs="Segoe UI"/>
+          <w:b/>
+          <w:bCs/>
+          <w:color w:val="333333"/>
+          <w:shd w:val="clear" w:color="auto" w:fill="FFFFFF"/>
+        </w:rPr>
+        <w:t>Password</w:t>
+      </w:r>
+    </w:p>
+    <w:p>
+      <w:pPr>
+        <w:pStyle w:val="ListParagraph"/>
+        <w:numPr>
+          <w:ilvl w:val="0"/>
+          <w:numId w:val="1"/>
+        </w:numPr>
+      </w:pPr>
+      <w:r>
+        <w:rPr>
+          <w:rFonts w:ascii="Courier New" w:hAnsi="Courier New" w:cs="Courier New"/>
+          <w:noProof/>
+          <w:sz w:val="20"/>
+          <w:szCs w:val="20"/>
+        </w:rPr>
+        <w:t>EntryUserID</w:t>
+      </w:r>
+    </w:p>
+    <w:p>
+      <w:pPr>
+        <w:pStyle w:val="ListParagraph"/>
+        <w:numPr>
+          <w:ilvl w:val="0"/>
+          <w:numId w:val="1"/>
+        </w:numPr>
+      </w:pPr>
+      <w:r>
+        <w:rPr>
+          <w:rFonts w:ascii="Courier New" w:hAnsi="Courier New" w:cs="Courier New"/>
+          <w:noProof/>
+          <w:sz w:val="20"/>
+          <w:szCs w:val="20"/>
+        </w:rPr>
+        <w:t>CompanyID</w:t>
+      </w:r>
+    </w:p>
+    <w:p>
+      <w:pPr>
+        <w:pStyle w:val="ListParagraph"/>
+        <w:numPr>
+          <w:ilvl w:val="0"/>
+          <w:numId w:val="1"/>
+        </w:numPr>
+      </w:pPr>
+      <w:r>
+        <w:rPr>
+          <w:rFonts w:ascii="Courier New" w:hAnsi="Courier New" w:cs="Courier New"/>
+          <w:noProof/>
+          <w:sz w:val="20"/>
+          <w:szCs w:val="20"/>
+        </w:rPr>
+        <w:t>BranchID</w:t>
+      </w:r>
+      <w:bookmarkStart w:id="0" w:name="_GoBack"/>
+      <w:bookmarkEnd w:id="0"/>
+    </w:p>
     <w:sectPr>
       <w:pgSz w:w="12240" w:h="15840"/>
       <w:pgMar w:top="1440" w:right="1440" w:bottom="1440" w:left="1440" w:header="720" w:footer="720" w:gutter="0"/>
@@ -1926,6 +2052,103 @@
     </w:sectPr>
   </w:body>
 </w:document>
+</file>
+
+<file path=word/numbering.xml><?xml version="1.0" encoding="utf-8"?>
+<w:numbering xmlns:wpc="http://schemas.microsoft.com/office/word/2010/wordprocessingCanvas" xmlns:mc="http://schemas.openxmlformats.org/markup-compatibility/2006" xmlns:o="urn:schemas-microsoft-com:office:office" xmlns:r="http://schemas.openxmlformats.org/officeDocument/2006/relationships" xmlns:m="http://schemas.openxmlformats.org/officeDocument/2006/math" xmlns:v="urn:schemas-microsoft-com:vml" xmlns:wp14="http://schemas.microsoft.com/office/word/2010/wordprocessingDrawing" xmlns:wp="http://schemas.openxmlformats.org/drawingml/2006/wordprocessingDrawing" xmlns:w10="urn:schemas-microsoft-com:office:word" xmlns:w="http://schemas.openxmlformats.org/wordprocessingml/2006/main" xmlns:w14="http://schemas.microsoft.com/office/word/2010/wordml" xmlns:wpg="http://schemas.microsoft.com/office/word/2010/wordprocessingGroup" xmlns:wpi="http://schemas.microsoft.com/office/word/2010/wordprocessingInk" xmlns:wne="http://schemas.microsoft.com/office/word/2006/wordml" xmlns:wps="http://schemas.microsoft.com/office/word/2010/wordprocessingShape" mc:Ignorable="w14 wp14">
+  <w:abstractNum w:abstractNumId="0">
+    <w:nsid w:val="55A31035"/>
+    <w:multiLevelType w:val="hybridMultilevel"/>
+    <w:tmpl w:val="EDB4CA60"/>
+    <w:lvl w:ilvl="0" w:tplc="0409000F">
+      <w:start w:val="1"/>
+      <w:numFmt w:val="decimal"/>
+      <w:lvlText w:val="%1."/>
+      <w:lvlJc w:val="left"/>
+      <w:pPr>
+        <w:ind w:left="720" w:hanging="360"/>
+      </w:pPr>
+      <w:rPr>
+        <w:rFonts w:hint="default"/>
+      </w:rPr>
+    </w:lvl>
+    <w:lvl w:ilvl="1" w:tplc="04090019" w:tentative="1">
+      <w:start w:val="1"/>
+      <w:numFmt w:val="lowerLetter"/>
+      <w:lvlText w:val="%2."/>
+      <w:lvlJc w:val="left"/>
+      <w:pPr>
+        <w:ind w:left="1440" w:hanging="360"/>
+      </w:pPr>
+    </w:lvl>
+    <w:lvl w:ilvl="2" w:tplc="0409001B" w:tentative="1">
+      <w:start w:val="1"/>
+      <w:numFmt w:val="lowerRoman"/>
+      <w:lvlText w:val="%3."/>
+      <w:lvlJc w:val="right"/>
+      <w:pPr>
+        <w:ind w:left="2160" w:hanging="180"/>
+      </w:pPr>
+    </w:lvl>
+    <w:lvl w:ilvl="3" w:tplc="0409000F" w:tentative="1">
+      <w:start w:val="1"/>
+      <w:numFmt w:val="decimal"/>
+      <w:lvlText w:val="%4."/>
+      <w:lvlJc w:val="left"/>
+      <w:pPr>
+        <w:ind w:left="2880" w:hanging="360"/>
+      </w:pPr>
+    </w:lvl>
+    <w:lvl w:ilvl="4" w:tplc="04090019" w:tentative="1">
+      <w:start w:val="1"/>
+      <w:numFmt w:val="lowerLetter"/>
+      <w:lvlText w:val="%5."/>
+      <w:lvlJc w:val="left"/>
+      <w:pPr>
+        <w:ind w:left="3600" w:hanging="360"/>
+      </w:pPr>
+    </w:lvl>
+    <w:lvl w:ilvl="5" w:tplc="0409001B" w:tentative="1">
+      <w:start w:val="1"/>
+      <w:numFmt w:val="lowerRoman"/>
+      <w:lvlText w:val="%6."/>
+      <w:lvlJc w:val="right"/>
+      <w:pPr>
+        <w:ind w:left="4320" w:hanging="180"/>
+      </w:pPr>
+    </w:lvl>
+    <w:lvl w:ilvl="6" w:tplc="0409000F" w:tentative="1">
+      <w:start w:val="1"/>
+      <w:numFmt w:val="decimal"/>
+      <w:lvlText w:val="%7."/>
+      <w:lvlJc w:val="left"/>
+      <w:pPr>
+        <w:ind w:left="5040" w:hanging="360"/>
+      </w:pPr>
+    </w:lvl>
+    <w:lvl w:ilvl="7" w:tplc="04090019" w:tentative="1">
+      <w:start w:val="1"/>
+      <w:numFmt w:val="lowerLetter"/>
+      <w:lvlText w:val="%8."/>
+      <w:lvlJc w:val="left"/>
+      <w:pPr>
+        <w:ind w:left="5760" w:hanging="360"/>
+      </w:pPr>
+    </w:lvl>
+    <w:lvl w:ilvl="8" w:tplc="0409001B" w:tentative="1">
+      <w:start w:val="1"/>
+      <w:numFmt w:val="lowerRoman"/>
+      <w:lvlText w:val="%9."/>
+      <w:lvlJc w:val="right"/>
+      <w:pPr>
+        <w:ind w:left="6480" w:hanging="180"/>
+      </w:pPr>
+    </w:lvl>
+  </w:abstractNum>
+  <w:num w:numId="1">
+    <w:abstractNumId w:val="0"/>
+  </w:num>
+</w:numbering>
 </file>
 
 <file path=word/styles.xml><?xml version="1.0" encoding="utf-8"?>
@@ -2140,6 +2363,17 @@
         <w:right w:w="108" w:type="dxa"/>
       </w:tblCellMar>
     </w:tblPr>
+  </w:style>
+  <w:style w:type="paragraph" w:styleId="ListParagraph">
+    <w:name w:val="List Paragraph"/>
+    <w:basedOn w:val="Normal"/>
+    <w:uiPriority w:val="34"/>
+    <w:qFormat/>
+    <w:rsid w:val="00EF6444"/>
+    <w:pPr>
+      <w:ind w:left="720"/>
+      <w:contextualSpacing/>
+    </w:pPr>
   </w:style>
 </w:styles>
 </file>
@@ -2356,6 +2590,17 @@
         <w:right w:w="108" w:type="dxa"/>
       </w:tblCellMar>
     </w:tblPr>
+  </w:style>
+  <w:style w:type="paragraph" w:styleId="ListParagraph">
+    <w:name w:val="List Paragraph"/>
+    <w:basedOn w:val="Normal"/>
+    <w:uiPriority w:val="34"/>
+    <w:qFormat/>
+    <w:rsid w:val="00EF6444"/>
+    <w:pPr>
+      <w:ind w:left="720"/>
+      <w:contextualSpacing/>
+    </w:pPr>
   </w:style>
 </w:styles>
 </file>

</xml_diff>

<commit_message>
ready for change company
</commit_message>
<xml_diff>
--- a/ERPSolution/ERPWebApplication/README.docx
+++ b/ERPSolution/ERPWebApplication/README.docx
@@ -9,26 +9,48 @@
         <w:tblLook w:val="04A0" w:firstRow="1" w:lastRow="0" w:firstColumn="1" w:lastColumn="0" w:noHBand="0" w:noVBand="1"/>
       </w:tblPr>
       <w:tblGrid>
-        <w:gridCol w:w="2774"/>
-        <w:gridCol w:w="3138"/>
-        <w:gridCol w:w="3664"/>
+        <w:gridCol w:w="440"/>
+        <w:gridCol w:w="3768"/>
+        <w:gridCol w:w="5368"/>
       </w:tblGrid>
       <w:tr>
         <w:tc>
           <w:tcPr>
-            <w:tcW w:w="2774" w:type="dxa"/>
-          </w:tcPr>
-          <w:p>
-            <w:proofErr w:type="spellStart"/>
+            <w:tcW w:w="9576" w:type="dxa"/>
+            <w:gridSpan w:val="3"/>
+          </w:tcPr>
+          <w:p>
+            <w:pPr>
+              <w:jc w:val="center"/>
+              <w:rPr>
+                <w:b/>
+              </w:rPr>
+            </w:pPr>
+            <w:r>
+              <w:rPr>
+                <w:b/>
+              </w:rPr>
+              <w:t>Date : 22 March, 2018</w:t>
+            </w:r>
+            <w:bookmarkStart w:id="0" w:name="_GoBack"/>
+            <w:bookmarkEnd w:id="0"/>
+          </w:p>
+        </w:tc>
+      </w:tr>
+      <w:tr>
+        <w:tc>
+          <w:tcPr>
+            <w:tcW w:w="440" w:type="dxa"/>
+          </w:tcPr>
+          <w:p>
             <w:r>
               <w:t>sl</w:t>
             </w:r>
-            <w:proofErr w:type="spellEnd"/>
-          </w:p>
-        </w:tc>
-        <w:tc>
-          <w:tcPr>
-            <w:tcW w:w="3138" w:type="dxa"/>
+          </w:p>
+        </w:tc>
+        <w:tc>
+          <w:tcPr>
+            <w:tcW w:w="3768" w:type="dxa"/>
           </w:tcPr>
           <w:p>
             <w:r>
@@ -38,9 +60,12 @@
         </w:tc>
         <w:tc>
           <w:tcPr>
-            <w:tcW w:w="3664" w:type="dxa"/>
-          </w:tcPr>
-          <w:p>
+            <w:tcW w:w="5368" w:type="dxa"/>
+          </w:tcPr>
+          <w:p>
+            <w:pPr>
+              <w:jc w:val="center"/>
+            </w:pPr>
             <w:r>
               <w:t>Methods</w:t>
             </w:r>
@@ -50,7 +75,7 @@
       <w:tr>
         <w:tc>
           <w:tcPr>
-            <w:tcW w:w="2774" w:type="dxa"/>
+            <w:tcW w:w="440" w:type="dxa"/>
           </w:tcPr>
           <w:p>
             <w:r>
@@ -60,7 +85,7 @@
         </w:tc>
         <w:tc>
           <w:tcPr>
-            <w:tcW w:w="3138" w:type="dxa"/>
+            <w:tcW w:w="3768" w:type="dxa"/>
           </w:tcPr>
           <w:p>
             <w:r>
@@ -77,15 +102,544 @@
         </w:tc>
         <w:tc>
           <w:tcPr>
-            <w:tcW w:w="3664" w:type="dxa"/>
-          </w:tcPr>
+            <w:tcW w:w="5368" w:type="dxa"/>
+          </w:tcPr>
+          <w:p>
+            <w:pPr>
+              <w:rPr>
+                <w:rFonts w:ascii="Consolas" w:hAnsi="Consolas" w:cs="Consolas"/>
+                <w:color w:val="2B91AF"/>
+                <w:sz w:val="19"/>
+                <w:szCs w:val="19"/>
+              </w:rPr>
+            </w:pPr>
+            <w:r>
+              <w:rPr>
+                <w:rFonts w:ascii="Consolas" w:hAnsi="Consolas" w:cs="Consolas"/>
+                <w:color w:val="2B91AF"/>
+                <w:sz w:val="19"/>
+                <w:szCs w:val="19"/>
+                <w:highlight w:val="white"/>
+              </w:rPr>
+              <w:t>Messages</w:t>
+            </w:r>
+            <w:r>
+              <w:rPr>
+                <w:rFonts w:ascii="Consolas" w:hAnsi="Consolas" w:cs="Consolas"/>
+                <w:color w:val="2B91AF"/>
+                <w:sz w:val="19"/>
+                <w:szCs w:val="19"/>
+              </w:rPr>
+              <w:t>:</w:t>
+            </w:r>
+          </w:p>
+          <w:p>
+            <w:pPr>
+              <w:autoSpaceDE w:val="0"/>
+              <w:autoSpaceDN w:val="0"/>
+              <w:adjustRightInd w:val="0"/>
+              <w:rPr>
+                <w:rFonts w:ascii="Consolas" w:hAnsi="Consolas" w:cs="Consolas"/>
+                <w:color w:val="000000"/>
+                <w:sz w:val="19"/>
+                <w:szCs w:val="19"/>
+                <w:highlight w:val="white"/>
+              </w:rPr>
+            </w:pPr>
+            <w:r>
+              <w:rPr>
+                <w:rFonts w:ascii="Consolas" w:hAnsi="Consolas" w:cs="Consolas"/>
+                <w:color w:val="000000"/>
+                <w:sz w:val="19"/>
+                <w:szCs w:val="19"/>
+                <w:highlight w:val="white"/>
+              </w:rPr>
+              <w:t xml:space="preserve">GProcessSuccess = </w:t>
+            </w:r>
+            <w:r>
+              <w:rPr>
+                <w:rFonts w:ascii="Consolas" w:hAnsi="Consolas" w:cs="Consolas"/>
+                <w:color w:val="A31515"/>
+                <w:sz w:val="19"/>
+                <w:szCs w:val="19"/>
+                <w:highlight w:val="white"/>
+              </w:rPr>
+              <w:t>"Data processed successfully"</w:t>
+            </w:r>
+            <w:r>
+              <w:rPr>
+                <w:rFonts w:ascii="Consolas" w:hAnsi="Consolas" w:cs="Consolas"/>
+                <w:color w:val="000000"/>
+                <w:sz w:val="19"/>
+                <w:szCs w:val="19"/>
+                <w:highlight w:val="white"/>
+              </w:rPr>
+              <w:t>;</w:t>
+            </w:r>
+          </w:p>
+          <w:p>
+            <w:pPr>
+              <w:autoSpaceDE w:val="0"/>
+              <w:autoSpaceDN w:val="0"/>
+              <w:adjustRightInd w:val="0"/>
+              <w:rPr>
+                <w:rFonts w:ascii="Consolas" w:hAnsi="Consolas" w:cs="Consolas"/>
+                <w:color w:val="000000"/>
+                <w:sz w:val="19"/>
+                <w:szCs w:val="19"/>
+                <w:highlight w:val="white"/>
+              </w:rPr>
+            </w:pPr>
+            <w:r>
+              <w:rPr>
+                <w:rFonts w:ascii="Consolas" w:hAnsi="Consolas" w:cs="Consolas"/>
+                <w:color w:val="000000"/>
+                <w:sz w:val="19"/>
+                <w:szCs w:val="19"/>
+                <w:highlight w:val="white"/>
+              </w:rPr>
+              <w:t xml:space="preserve">GConfirmMessage = </w:t>
+            </w:r>
+            <w:r>
+              <w:rPr>
+                <w:rFonts w:ascii="Consolas" w:hAnsi="Consolas" w:cs="Consolas"/>
+                <w:color w:val="A31515"/>
+                <w:sz w:val="19"/>
+                <w:szCs w:val="19"/>
+                <w:highlight w:val="white"/>
+              </w:rPr>
+              <w:t>"Are you sure ?"</w:t>
+            </w:r>
+            <w:r>
+              <w:rPr>
+                <w:rFonts w:ascii="Consolas" w:hAnsi="Consolas" w:cs="Consolas"/>
+                <w:color w:val="000000"/>
+                <w:sz w:val="19"/>
+                <w:szCs w:val="19"/>
+                <w:highlight w:val="white"/>
+              </w:rPr>
+              <w:t>;</w:t>
+            </w:r>
+          </w:p>
+          <w:p>
+            <w:pPr>
+              <w:autoSpaceDE w:val="0"/>
+              <w:autoSpaceDN w:val="0"/>
+              <w:adjustRightInd w:val="0"/>
+              <w:rPr>
+                <w:rFonts w:ascii="Consolas" w:hAnsi="Consolas" w:cs="Consolas"/>
+                <w:color w:val="000000"/>
+                <w:sz w:val="19"/>
+                <w:szCs w:val="19"/>
+                <w:highlight w:val="white"/>
+              </w:rPr>
+            </w:pPr>
+            <w:r>
+              <w:rPr>
+                <w:rFonts w:ascii="Consolas" w:hAnsi="Consolas" w:cs="Consolas"/>
+                <w:color w:val="000000"/>
+                <w:sz w:val="19"/>
+                <w:szCs w:val="19"/>
+                <w:highlight w:val="white"/>
+              </w:rPr>
+              <w:t xml:space="preserve">GImageSize = </w:t>
+            </w:r>
+            <w:r>
+              <w:rPr>
+                <w:rFonts w:ascii="Consolas" w:hAnsi="Consolas" w:cs="Consolas"/>
+                <w:color w:val="A31515"/>
+                <w:sz w:val="19"/>
+                <w:szCs w:val="19"/>
+                <w:highlight w:val="white"/>
+              </w:rPr>
+              <w:t xml:space="preserve">"Image size should not be greater than </w:t>
+            </w:r>
+            <w:r>
+              <w:rPr>
+                <w:rFonts w:ascii="Consolas" w:hAnsi="Consolas" w:cs="Consolas"/>
+                <w:color w:val="A31515"/>
+                <w:sz w:val="19"/>
+                <w:szCs w:val="19"/>
+                <w:highlight w:val="white"/>
+              </w:rPr>
+              <w:t xml:space="preserve">                                                                                                       </w:t>
+            </w:r>
+            <w:r>
+              <w:rPr>
+                <w:rFonts w:ascii="Consolas" w:hAnsi="Consolas" w:cs="Consolas"/>
+                <w:color w:val="A31515"/>
+                <w:sz w:val="19"/>
+                <w:szCs w:val="19"/>
+                <w:highlight w:val="white"/>
+              </w:rPr>
+              <w:t>150X150 !"</w:t>
+            </w:r>
+            <w:r>
+              <w:rPr>
+                <w:rFonts w:ascii="Consolas" w:hAnsi="Consolas" w:cs="Consolas"/>
+                <w:color w:val="000000"/>
+                <w:sz w:val="19"/>
+                <w:szCs w:val="19"/>
+                <w:highlight w:val="white"/>
+              </w:rPr>
+              <w:t>;</w:t>
+            </w:r>
+          </w:p>
+          <w:p>
+            <w:pPr>
+              <w:autoSpaceDE w:val="0"/>
+              <w:autoSpaceDN w:val="0"/>
+              <w:adjustRightInd w:val="0"/>
+              <w:rPr>
+                <w:rFonts w:ascii="Consolas" w:hAnsi="Consolas" w:cs="Consolas"/>
+                <w:color w:val="000000"/>
+                <w:sz w:val="19"/>
+                <w:szCs w:val="19"/>
+                <w:highlight w:val="white"/>
+              </w:rPr>
+            </w:pPr>
+            <w:r>
+              <w:rPr>
+                <w:rFonts w:ascii="Consolas" w:hAnsi="Consolas" w:cs="Consolas"/>
+                <w:color w:val="000000"/>
+                <w:sz w:val="19"/>
+                <w:szCs w:val="19"/>
+                <w:highlight w:val="white"/>
+              </w:rPr>
+              <w:t xml:space="preserve">GImageSizeBytes = </w:t>
+            </w:r>
+            <w:r>
+              <w:rPr>
+                <w:rFonts w:ascii="Consolas" w:hAnsi="Consolas" w:cs="Consolas"/>
+                <w:color w:val="A31515"/>
+                <w:sz w:val="19"/>
+                <w:szCs w:val="19"/>
+                <w:highlight w:val="white"/>
+              </w:rPr>
+              <w:t>"Image size not more than 500 kb!"</w:t>
+            </w:r>
+            <w:r>
+              <w:rPr>
+                <w:rFonts w:ascii="Consolas" w:hAnsi="Consolas" w:cs="Consolas"/>
+                <w:color w:val="000000"/>
+                <w:sz w:val="19"/>
+                <w:szCs w:val="19"/>
+                <w:highlight w:val="white"/>
+              </w:rPr>
+              <w:t>;</w:t>
+            </w:r>
+          </w:p>
+          <w:p>
+            <w:pPr>
+              <w:autoSpaceDE w:val="0"/>
+              <w:autoSpaceDN w:val="0"/>
+              <w:adjustRightInd w:val="0"/>
+              <w:rPr>
+                <w:rFonts w:ascii="Consolas" w:hAnsi="Consolas" w:cs="Consolas"/>
+                <w:color w:val="000000"/>
+                <w:sz w:val="19"/>
+                <w:szCs w:val="19"/>
+                <w:highlight w:val="white"/>
+              </w:rPr>
+            </w:pPr>
+            <w:r>
+              <w:rPr>
+                <w:rFonts w:ascii="Consolas" w:hAnsi="Consolas" w:cs="Consolas"/>
+                <w:color w:val="000000"/>
+                <w:sz w:val="19"/>
+                <w:szCs w:val="19"/>
+                <w:highlight w:val="white"/>
+              </w:rPr>
+              <w:t xml:space="preserve">GLoginFail = </w:t>
+            </w:r>
+            <w:r>
+              <w:rPr>
+                <w:rFonts w:ascii="Consolas" w:hAnsi="Consolas" w:cs="Consolas"/>
+                <w:color w:val="A31515"/>
+                <w:sz w:val="19"/>
+                <w:szCs w:val="19"/>
+                <w:highlight w:val="white"/>
+              </w:rPr>
+              <w:t>"Your login attempt was not successful. Please try again."</w:t>
+            </w:r>
+            <w:r>
+              <w:rPr>
+                <w:rFonts w:ascii="Consolas" w:hAnsi="Consolas" w:cs="Consolas"/>
+                <w:color w:val="000000"/>
+                <w:sz w:val="19"/>
+                <w:szCs w:val="19"/>
+                <w:highlight w:val="white"/>
+              </w:rPr>
+              <w:t>;</w:t>
+            </w:r>
+          </w:p>
+          <w:p>
+            <w:pPr>
+              <w:autoSpaceDE w:val="0"/>
+              <w:autoSpaceDN w:val="0"/>
+              <w:adjustRightInd w:val="0"/>
+              <w:rPr>
+                <w:rFonts w:ascii="Consolas" w:hAnsi="Consolas" w:cs="Consolas"/>
+                <w:color w:val="000000"/>
+                <w:sz w:val="19"/>
+                <w:szCs w:val="19"/>
+                <w:highlight w:val="white"/>
+              </w:rPr>
+            </w:pPr>
+            <w:r>
+              <w:rPr>
+                <w:rFonts w:ascii="Consolas" w:hAnsi="Consolas" w:cs="Consolas"/>
+                <w:color w:val="000000"/>
+                <w:sz w:val="19"/>
+                <w:szCs w:val="19"/>
+                <w:highlight w:val="white"/>
+              </w:rPr>
+              <w:t xml:space="preserve">GWelcome = </w:t>
+            </w:r>
+            <w:r>
+              <w:rPr>
+                <w:rFonts w:ascii="Consolas" w:hAnsi="Consolas" w:cs="Consolas"/>
+                <w:color w:val="A31515"/>
+                <w:sz w:val="19"/>
+                <w:szCs w:val="19"/>
+                <w:highlight w:val="white"/>
+              </w:rPr>
+              <w:t>"Welcome, "</w:t>
+            </w:r>
+            <w:r>
+              <w:rPr>
+                <w:rFonts w:ascii="Consolas" w:hAnsi="Consolas" w:cs="Consolas"/>
+                <w:color w:val="000000"/>
+                <w:sz w:val="19"/>
+                <w:szCs w:val="19"/>
+                <w:highlight w:val="white"/>
+              </w:rPr>
+              <w:t>;</w:t>
+            </w:r>
+          </w:p>
+          <w:p>
+            <w:pPr>
+              <w:autoSpaceDE w:val="0"/>
+              <w:autoSpaceDN w:val="0"/>
+              <w:adjustRightInd w:val="0"/>
+              <w:rPr>
+                <w:rFonts w:ascii="Consolas" w:hAnsi="Consolas" w:cs="Consolas"/>
+                <w:color w:val="000000"/>
+                <w:sz w:val="19"/>
+                <w:szCs w:val="19"/>
+                <w:highlight w:val="white"/>
+              </w:rPr>
+            </w:pPr>
+            <w:r>
+              <w:rPr>
+                <w:rFonts w:ascii="Consolas" w:hAnsi="Consolas" w:cs="Consolas"/>
+                <w:color w:val="000000"/>
+                <w:sz w:val="19"/>
+                <w:szCs w:val="19"/>
+                <w:highlight w:val="white"/>
+              </w:rPr>
+              <w:t xml:space="preserve">GFullStop = </w:t>
+            </w:r>
+            <w:r>
+              <w:rPr>
+                <w:rFonts w:ascii="Consolas" w:hAnsi="Consolas" w:cs="Consolas"/>
+                <w:color w:val="A31515"/>
+                <w:sz w:val="19"/>
+                <w:szCs w:val="19"/>
+                <w:highlight w:val="white"/>
+              </w:rPr>
+              <w:t>". "</w:t>
+            </w:r>
+            <w:r>
+              <w:rPr>
+                <w:rFonts w:ascii="Consolas" w:hAnsi="Consolas" w:cs="Consolas"/>
+                <w:color w:val="000000"/>
+                <w:sz w:val="19"/>
+                <w:szCs w:val="19"/>
+                <w:highlight w:val="white"/>
+              </w:rPr>
+              <w:t>;</w:t>
+            </w:r>
+          </w:p>
+          <w:p>
+            <w:pPr>
+              <w:autoSpaceDE w:val="0"/>
+              <w:autoSpaceDN w:val="0"/>
+              <w:adjustRightInd w:val="0"/>
+              <w:rPr>
+                <w:rFonts w:ascii="Consolas" w:hAnsi="Consolas" w:cs="Consolas"/>
+                <w:color w:val="000000"/>
+                <w:sz w:val="19"/>
+                <w:szCs w:val="19"/>
+                <w:highlight w:val="white"/>
+              </w:rPr>
+            </w:pPr>
+            <w:r>
+              <w:rPr>
+                <w:rFonts w:ascii="Consolas" w:hAnsi="Consolas" w:cs="Consolas"/>
+                <w:color w:val="000000"/>
+                <w:sz w:val="19"/>
+                <w:szCs w:val="19"/>
+                <w:highlight w:val="white"/>
+              </w:rPr>
+              <w:t xml:space="preserve">GYouAreAt = GFullStop+ </w:t>
+            </w:r>
+            <w:r>
+              <w:rPr>
+                <w:rFonts w:ascii="Consolas" w:hAnsi="Consolas" w:cs="Consolas"/>
+                <w:color w:val="A31515"/>
+                <w:sz w:val="19"/>
+                <w:szCs w:val="19"/>
+                <w:highlight w:val="white"/>
+              </w:rPr>
+              <w:t>"You are at "</w:t>
+            </w:r>
+            <w:r>
+              <w:rPr>
+                <w:rFonts w:ascii="Consolas" w:hAnsi="Consolas" w:cs="Consolas"/>
+                <w:color w:val="000000"/>
+                <w:sz w:val="19"/>
+                <w:szCs w:val="19"/>
+                <w:highlight w:val="white"/>
+              </w:rPr>
+              <w:t>;</w:t>
+            </w:r>
+          </w:p>
+          <w:p>
+            <w:pPr>
+              <w:autoSpaceDE w:val="0"/>
+              <w:autoSpaceDN w:val="0"/>
+              <w:adjustRightInd w:val="0"/>
+              <w:rPr>
+                <w:rFonts w:ascii="Consolas" w:hAnsi="Consolas" w:cs="Consolas"/>
+                <w:color w:val="000000"/>
+                <w:sz w:val="19"/>
+                <w:szCs w:val="19"/>
+                <w:highlight w:val="white"/>
+              </w:rPr>
+            </w:pPr>
+            <w:r>
+              <w:rPr>
+                <w:rFonts w:ascii="Consolas" w:hAnsi="Consolas" w:cs="Consolas"/>
+                <w:color w:val="000000"/>
+                <w:sz w:val="19"/>
+                <w:szCs w:val="19"/>
+                <w:highlight w:val="white"/>
+              </w:rPr>
+              <w:t xml:space="preserve">GNoDataFound = </w:t>
+            </w:r>
+            <w:r>
+              <w:rPr>
+                <w:rFonts w:ascii="Consolas" w:hAnsi="Consolas" w:cs="Consolas"/>
+                <w:color w:val="A31515"/>
+                <w:sz w:val="19"/>
+                <w:szCs w:val="19"/>
+                <w:highlight w:val="white"/>
+              </w:rPr>
+              <w:t>"No data found"</w:t>
+            </w:r>
+            <w:r>
+              <w:rPr>
+                <w:rFonts w:ascii="Consolas" w:hAnsi="Consolas" w:cs="Consolas"/>
+                <w:color w:val="000000"/>
+                <w:sz w:val="19"/>
+                <w:szCs w:val="19"/>
+                <w:highlight w:val="white"/>
+              </w:rPr>
+              <w:t>;</w:t>
+            </w:r>
+          </w:p>
+          <w:p>
+            <w:pPr>
+              <w:autoSpaceDE w:val="0"/>
+              <w:autoSpaceDN w:val="0"/>
+              <w:adjustRightInd w:val="0"/>
+              <w:rPr>
+                <w:rFonts w:ascii="Consolas" w:hAnsi="Consolas" w:cs="Consolas"/>
+                <w:color w:val="000000"/>
+                <w:sz w:val="19"/>
+                <w:szCs w:val="19"/>
+                <w:highlight w:val="white"/>
+              </w:rPr>
+            </w:pPr>
+            <w:r>
+              <w:rPr>
+                <w:rFonts w:ascii="Consolas" w:hAnsi="Consolas" w:cs="Consolas"/>
+                <w:color w:val="000000"/>
+                <w:sz w:val="19"/>
+                <w:szCs w:val="19"/>
+                <w:highlight w:val="white"/>
+              </w:rPr>
+              <w:t xml:space="preserve">GNoNewDataFound = </w:t>
+            </w:r>
+            <w:r>
+              <w:rPr>
+                <w:rFonts w:ascii="Consolas" w:hAnsi="Consolas" w:cs="Consolas"/>
+                <w:color w:val="A31515"/>
+                <w:sz w:val="19"/>
+                <w:szCs w:val="19"/>
+                <w:highlight w:val="white"/>
+              </w:rPr>
+              <w:t>"No new data found"</w:t>
+            </w:r>
+            <w:r>
+              <w:rPr>
+                <w:rFonts w:ascii="Consolas" w:hAnsi="Consolas" w:cs="Consolas"/>
+                <w:color w:val="000000"/>
+                <w:sz w:val="19"/>
+                <w:szCs w:val="19"/>
+                <w:highlight w:val="white"/>
+              </w:rPr>
+              <w:t>;</w:t>
+            </w:r>
+          </w:p>
+          <w:p>
+            <w:pPr>
+              <w:rPr>
+                <w:rFonts w:ascii="Consolas" w:hAnsi="Consolas" w:cs="Consolas"/>
+                <w:color w:val="000000"/>
+                <w:sz w:val="19"/>
+                <w:szCs w:val="19"/>
+              </w:rPr>
+            </w:pPr>
+            <w:r>
+              <w:rPr>
+                <w:rFonts w:ascii="Consolas" w:hAnsi="Consolas" w:cs="Consolas"/>
+                <w:color w:val="000000"/>
+                <w:sz w:val="19"/>
+                <w:szCs w:val="19"/>
+                <w:highlight w:val="white"/>
+              </w:rPr>
+              <w:t xml:space="preserve">GExist = </w:t>
+            </w:r>
+            <w:r>
+              <w:rPr>
+                <w:rFonts w:ascii="Consolas" w:hAnsi="Consolas" w:cs="Consolas"/>
+                <w:color w:val="A31515"/>
+                <w:sz w:val="19"/>
+                <w:szCs w:val="19"/>
+                <w:highlight w:val="white"/>
+              </w:rPr>
+              <w:t>"Already exist"</w:t>
+            </w:r>
+            <w:r>
+              <w:rPr>
+                <w:rFonts w:ascii="Consolas" w:hAnsi="Consolas" w:cs="Consolas"/>
+                <w:color w:val="000000"/>
+                <w:sz w:val="19"/>
+                <w:szCs w:val="19"/>
+                <w:highlight w:val="white"/>
+              </w:rPr>
+              <w:t>;</w:t>
+            </w:r>
+          </w:p>
           <w:p/>
         </w:tc>
       </w:tr>
       <w:tr>
         <w:tc>
           <w:tcPr>
-            <w:tcW w:w="2774" w:type="dxa"/>
+            <w:tcW w:w="440" w:type="dxa"/>
           </w:tcPr>
           <w:p>
             <w:r>
@@ -95,7 +649,7 @@
         </w:tc>
         <w:tc>
           <w:tcPr>
-            <w:tcW w:w="3138" w:type="dxa"/>
+            <w:tcW w:w="3768" w:type="dxa"/>
           </w:tcPr>
           <w:p>
             <w:r>
@@ -112,7 +666,7 @@
         </w:tc>
         <w:tc>
           <w:tcPr>
-            <w:tcW w:w="3664" w:type="dxa"/>
+            <w:tcW w:w="5368" w:type="dxa"/>
           </w:tcPr>
           <w:p/>
         </w:tc>
@@ -120,7 +674,7 @@
       <w:tr>
         <w:tc>
           <w:tcPr>
-            <w:tcW w:w="5912" w:type="dxa"/>
+            <w:tcW w:w="4208" w:type="dxa"/>
             <w:gridSpan w:val="2"/>
             <w:vMerge w:val="restart"/>
           </w:tcPr>
@@ -128,7 +682,7 @@
         </w:tc>
         <w:tc>
           <w:tcPr>
-            <w:tcW w:w="3664" w:type="dxa"/>
+            <w:tcW w:w="5368" w:type="dxa"/>
           </w:tcPr>
           <w:p>
             <w:r>
@@ -147,7 +701,7 @@
       <w:tr>
         <w:tc>
           <w:tcPr>
-            <w:tcW w:w="5912" w:type="dxa"/>
+            <w:tcW w:w="4208" w:type="dxa"/>
             <w:gridSpan w:val="2"/>
             <w:vMerge/>
           </w:tcPr>
@@ -155,7 +709,7 @@
         </w:tc>
         <w:tc>
           <w:tcPr>
-            <w:tcW w:w="3664" w:type="dxa"/>
+            <w:tcW w:w="5368" w:type="dxa"/>
           </w:tcPr>
           <w:p>
             <w:r>
@@ -174,7 +728,7 @@
       <w:tr>
         <w:tc>
           <w:tcPr>
-            <w:tcW w:w="5912" w:type="dxa"/>
+            <w:tcW w:w="4208" w:type="dxa"/>
             <w:gridSpan w:val="2"/>
             <w:vMerge/>
           </w:tcPr>
@@ -182,7 +736,7 @@
         </w:tc>
         <w:tc>
           <w:tcPr>
-            <w:tcW w:w="3664" w:type="dxa"/>
+            <w:tcW w:w="5368" w:type="dxa"/>
           </w:tcPr>
           <w:p>
             <w:r>
@@ -201,7 +755,7 @@
       <w:tr>
         <w:tc>
           <w:tcPr>
-            <w:tcW w:w="2774" w:type="dxa"/>
+            <w:tcW w:w="440" w:type="dxa"/>
           </w:tcPr>
           <w:p>
             <w:r>
@@ -211,7 +765,7 @@
         </w:tc>
         <w:tc>
           <w:tcPr>
-            <w:tcW w:w="3138" w:type="dxa"/>
+            <w:tcW w:w="3768" w:type="dxa"/>
           </w:tcPr>
           <w:p>
             <w:r>
@@ -228,7 +782,7 @@
         </w:tc>
         <w:tc>
           <w:tcPr>
-            <w:tcW w:w="3664" w:type="dxa"/>
+            <w:tcW w:w="5368" w:type="dxa"/>
           </w:tcPr>
           <w:p/>
         </w:tc>
@@ -236,7 +790,7 @@
       <w:tr>
         <w:tc>
           <w:tcPr>
-            <w:tcW w:w="5912" w:type="dxa"/>
+            <w:tcW w:w="4208" w:type="dxa"/>
             <w:gridSpan w:val="2"/>
             <w:vMerge w:val="restart"/>
           </w:tcPr>
@@ -254,7 +808,7 @@
         </w:tc>
         <w:tc>
           <w:tcPr>
-            <w:tcW w:w="3664" w:type="dxa"/>
+            <w:tcW w:w="5368" w:type="dxa"/>
           </w:tcPr>
           <w:p>
             <w:r>
@@ -273,7 +827,7 @@
       <w:tr>
         <w:tc>
           <w:tcPr>
-            <w:tcW w:w="5912" w:type="dxa"/>
+            <w:tcW w:w="4208" w:type="dxa"/>
             <w:gridSpan w:val="2"/>
             <w:vMerge/>
           </w:tcPr>
@@ -291,7 +845,7 @@
         </w:tc>
         <w:tc>
           <w:tcPr>
-            <w:tcW w:w="3664" w:type="dxa"/>
+            <w:tcW w:w="5368" w:type="dxa"/>
           </w:tcPr>
           <w:p>
             <w:r>
@@ -310,7 +864,7 @@
       <w:tr>
         <w:tc>
           <w:tcPr>
-            <w:tcW w:w="2774" w:type="dxa"/>
+            <w:tcW w:w="440" w:type="dxa"/>
           </w:tcPr>
           <w:p>
             <w:r>
@@ -320,18 +874,27 @@
         </w:tc>
         <w:tc>
           <w:tcPr>
-            <w:tcW w:w="3138" w:type="dxa"/>
-          </w:tcPr>
-          <w:p>
-            <w:pPr>
-              <w:rPr>
-                <w:rFonts w:ascii="Consolas" w:hAnsi="Consolas" w:cs="Consolas"/>
-                <w:color w:val="2B91AF"/>
-                <w:sz w:val="19"/>
-                <w:szCs w:val="19"/>
-                <w:highlight w:val="white"/>
-              </w:rPr>
-            </w:pPr>
+            <w:tcW w:w="3768" w:type="dxa"/>
+          </w:tcPr>
+          <w:p>
+            <w:pPr>
+              <w:rPr>
+                <w:rFonts w:ascii="Consolas" w:hAnsi="Consolas" w:cs="Consolas"/>
+                <w:color w:val="2B91AF"/>
+                <w:sz w:val="19"/>
+                <w:szCs w:val="19"/>
+                <w:highlight w:val="white"/>
+              </w:rPr>
+            </w:pPr>
+            <w:r>
+              <w:rPr>
+                <w:rFonts w:ascii="Consolas" w:hAnsi="Consolas" w:cs="Consolas"/>
+                <w:color w:val="2B91AF"/>
+                <w:sz w:val="19"/>
+                <w:szCs w:val="19"/>
+              </w:rPr>
+              <w:t>cls</w:t>
+            </w:r>
             <w:r>
               <w:rPr>
                 <w:rFonts w:ascii="Consolas" w:hAnsi="Consolas" w:cs="Consolas"/>
@@ -346,7 +909,7 @@
         </w:tc>
         <w:tc>
           <w:tcPr>
-            <w:tcW w:w="3664" w:type="dxa"/>
+            <w:tcW w:w="5368" w:type="dxa"/>
           </w:tcPr>
           <w:p/>
         </w:tc>
@@ -354,7 +917,7 @@
       <w:tr>
         <w:tc>
           <w:tcPr>
-            <w:tcW w:w="5912" w:type="dxa"/>
+            <w:tcW w:w="4208" w:type="dxa"/>
             <w:gridSpan w:val="2"/>
             <w:vMerge w:val="restart"/>
           </w:tcPr>
@@ -372,7 +935,7 @@
         </w:tc>
         <w:tc>
           <w:tcPr>
-            <w:tcW w:w="3664" w:type="dxa"/>
+            <w:tcW w:w="5368" w:type="dxa"/>
           </w:tcPr>
           <w:p>
             <w:r>
@@ -391,7 +954,7 @@
       <w:tr>
         <w:tc>
           <w:tcPr>
-            <w:tcW w:w="5912" w:type="dxa"/>
+            <w:tcW w:w="4208" w:type="dxa"/>
             <w:gridSpan w:val="2"/>
             <w:vMerge/>
           </w:tcPr>
@@ -409,7 +972,7 @@
         </w:tc>
         <w:tc>
           <w:tcPr>
-            <w:tcW w:w="3664" w:type="dxa"/>
+            <w:tcW w:w="5368" w:type="dxa"/>
           </w:tcPr>
           <w:p>
             <w:r>
@@ -428,7 +991,7 @@
       <w:tr>
         <w:tc>
           <w:tcPr>
-            <w:tcW w:w="5912" w:type="dxa"/>
+            <w:tcW w:w="4208" w:type="dxa"/>
             <w:gridSpan w:val="2"/>
             <w:vMerge/>
           </w:tcPr>
@@ -446,7 +1009,7 @@
         </w:tc>
         <w:tc>
           <w:tcPr>
-            <w:tcW w:w="3664" w:type="dxa"/>
+            <w:tcW w:w="5368" w:type="dxa"/>
           </w:tcPr>
           <w:p>
             <w:r>
@@ -465,7 +1028,7 @@
       <w:tr>
         <w:tc>
           <w:tcPr>
-            <w:tcW w:w="5912" w:type="dxa"/>
+            <w:tcW w:w="4208" w:type="dxa"/>
             <w:gridSpan w:val="2"/>
             <w:vMerge/>
           </w:tcPr>
@@ -483,7 +1046,7 @@
         </w:tc>
         <w:tc>
           <w:tcPr>
-            <w:tcW w:w="3664" w:type="dxa"/>
+            <w:tcW w:w="5368" w:type="dxa"/>
           </w:tcPr>
           <w:p>
             <w:pPr>
@@ -511,7 +1074,7 @@
       <w:tr>
         <w:tc>
           <w:tcPr>
-            <w:tcW w:w="5912" w:type="dxa"/>
+            <w:tcW w:w="4208" w:type="dxa"/>
             <w:gridSpan w:val="2"/>
             <w:vMerge/>
           </w:tcPr>
@@ -529,7 +1092,7 @@
         </w:tc>
         <w:tc>
           <w:tcPr>
-            <w:tcW w:w="3664" w:type="dxa"/>
+            <w:tcW w:w="5368" w:type="dxa"/>
           </w:tcPr>
           <w:p>
             <w:pPr>
@@ -557,7 +1120,7 @@
       <w:tr>
         <w:tc>
           <w:tcPr>
-            <w:tcW w:w="5912" w:type="dxa"/>
+            <w:tcW w:w="4208" w:type="dxa"/>
             <w:gridSpan w:val="2"/>
             <w:vMerge/>
           </w:tcPr>
@@ -575,7 +1138,7 @@
         </w:tc>
         <w:tc>
           <w:tcPr>
-            <w:tcW w:w="3664" w:type="dxa"/>
+            <w:tcW w:w="5368" w:type="dxa"/>
           </w:tcPr>
           <w:p>
             <w:pPr>
@@ -603,7 +1166,7 @@
       <w:tr>
         <w:tc>
           <w:tcPr>
-            <w:tcW w:w="5912" w:type="dxa"/>
+            <w:tcW w:w="4208" w:type="dxa"/>
             <w:gridSpan w:val="2"/>
             <w:vMerge/>
           </w:tcPr>
@@ -621,7 +1184,7 @@
         </w:tc>
         <w:tc>
           <w:tcPr>
-            <w:tcW w:w="3664" w:type="dxa"/>
+            <w:tcW w:w="5368" w:type="dxa"/>
           </w:tcPr>
           <w:p>
             <w:pPr>
@@ -649,7 +1212,7 @@
       <w:tr>
         <w:tc>
           <w:tcPr>
-            <w:tcW w:w="5912" w:type="dxa"/>
+            <w:tcW w:w="4208" w:type="dxa"/>
             <w:gridSpan w:val="2"/>
             <w:vMerge/>
           </w:tcPr>
@@ -667,7 +1230,7 @@
         </w:tc>
         <w:tc>
           <w:tcPr>
-            <w:tcW w:w="3664" w:type="dxa"/>
+            <w:tcW w:w="5368" w:type="dxa"/>
           </w:tcPr>
           <w:p>
             <w:pPr>
@@ -695,7 +1258,64 @@
       <w:tr>
         <w:tc>
           <w:tcPr>
-            <w:tcW w:w="2774" w:type="dxa"/>
+            <w:tcW w:w="4208" w:type="dxa"/>
+            <w:gridSpan w:val="2"/>
+            <w:vMerge/>
+          </w:tcPr>
+          <w:p>
+            <w:pPr>
+              <w:rPr>
+                <w:rFonts w:ascii="Consolas" w:hAnsi="Consolas" w:cs="Consolas"/>
+                <w:color w:val="2B91AF"/>
+                <w:sz w:val="19"/>
+                <w:szCs w:val="19"/>
+                <w:highlight w:val="white"/>
+              </w:rPr>
+            </w:pPr>
+          </w:p>
+        </w:tc>
+        <w:tc>
+          <w:tcPr>
+            <w:tcW w:w="5368" w:type="dxa"/>
+          </w:tcPr>
+          <w:p>
+            <w:pPr>
+              <w:rPr>
+                <w:rFonts w:ascii="Consolas" w:hAnsi="Consolas" w:cs="Consolas"/>
+                <w:color w:val="000000"/>
+                <w:sz w:val="19"/>
+                <w:szCs w:val="19"/>
+                <w:highlight w:val="white"/>
+              </w:rPr>
+            </w:pPr>
+            <w:r>
+              <w:rPr>
+                <w:rFonts w:ascii="Consolas" w:hAnsi="Consolas" w:cs="Consolas"/>
+                <w:color w:val="000000"/>
+                <w:sz w:val="19"/>
+                <w:szCs w:val="19"/>
+                <w:highlight w:val="white"/>
+              </w:rPr>
+              <w:t>GetAnUniqueidentifierNumber</w:t>
+            </w:r>
+          </w:p>
+          <w:p>
+            <w:pPr>
+              <w:rPr>
+                <w:rFonts w:ascii="Consolas" w:hAnsi="Consolas" w:cs="Consolas"/>
+                <w:color w:val="000000"/>
+                <w:sz w:val="19"/>
+                <w:szCs w:val="19"/>
+                <w:highlight w:val="white"/>
+              </w:rPr>
+            </w:pPr>
+          </w:p>
+        </w:tc>
+      </w:tr>
+      <w:tr>
+        <w:tc>
+          <w:tcPr>
+            <w:tcW w:w="440" w:type="dxa"/>
           </w:tcPr>
           <w:p>
             <w:r>
@@ -705,18 +1325,28 @@
         </w:tc>
         <w:tc>
           <w:tcPr>
-            <w:tcW w:w="3138" w:type="dxa"/>
-          </w:tcPr>
-          <w:p>
-            <w:pPr>
-              <w:rPr>
-                <w:rFonts w:ascii="Consolas" w:hAnsi="Consolas" w:cs="Consolas"/>
-                <w:color w:val="2B91AF"/>
-                <w:sz w:val="19"/>
-                <w:szCs w:val="19"/>
-                <w:highlight w:val="white"/>
-              </w:rPr>
-            </w:pPr>
+            <w:tcW w:w="3768" w:type="dxa"/>
+          </w:tcPr>
+          <w:p>
+            <w:pPr>
+              <w:rPr>
+                <w:rFonts w:ascii="Consolas" w:hAnsi="Consolas" w:cs="Consolas"/>
+                <w:color w:val="2B91AF"/>
+                <w:sz w:val="19"/>
+                <w:szCs w:val="19"/>
+                <w:highlight w:val="white"/>
+              </w:rPr>
+            </w:pPr>
+            <w:r>
+              <w:rPr>
+                <w:rFonts w:ascii="Consolas" w:hAnsi="Consolas" w:cs="Consolas"/>
+                <w:color w:val="2B91AF"/>
+                <w:sz w:val="19"/>
+                <w:szCs w:val="19"/>
+                <w:highlight w:val="white"/>
+              </w:rPr>
+              <w:t>cls</w:t>
+            </w:r>
             <w:r>
               <w:rPr>
                 <w:rFonts w:ascii="Consolas" w:hAnsi="Consolas" w:cs="Consolas"/>
@@ -731,7 +1361,7 @@
         </w:tc>
         <w:tc>
           <w:tcPr>
-            <w:tcW w:w="3664" w:type="dxa"/>
+            <w:tcW w:w="5368" w:type="dxa"/>
           </w:tcPr>
           <w:p/>
         </w:tc>
@@ -739,7 +1369,7 @@
       <w:tr>
         <w:tc>
           <w:tcPr>
-            <w:tcW w:w="5912" w:type="dxa"/>
+            <w:tcW w:w="4208" w:type="dxa"/>
             <w:gridSpan w:val="2"/>
             <w:vMerge w:val="restart"/>
           </w:tcPr>
@@ -757,7 +1387,7 @@
         </w:tc>
         <w:tc>
           <w:tcPr>
-            <w:tcW w:w="3664" w:type="dxa"/>
+            <w:tcW w:w="5368" w:type="dxa"/>
           </w:tcPr>
           <w:p>
             <w:r>
@@ -776,7 +1406,7 @@
       <w:tr>
         <w:tc>
           <w:tcPr>
-            <w:tcW w:w="5912" w:type="dxa"/>
+            <w:tcW w:w="4208" w:type="dxa"/>
             <w:gridSpan w:val="2"/>
             <w:vMerge/>
           </w:tcPr>
@@ -794,7 +1424,7 @@
         </w:tc>
         <w:tc>
           <w:tcPr>
-            <w:tcW w:w="3664" w:type="dxa"/>
+            <w:tcW w:w="5368" w:type="dxa"/>
           </w:tcPr>
           <w:p>
             <w:pPr>
@@ -822,7 +1452,7 @@
       <w:tr>
         <w:tc>
           <w:tcPr>
-            <w:tcW w:w="5912" w:type="dxa"/>
+            <w:tcW w:w="4208" w:type="dxa"/>
             <w:gridSpan w:val="2"/>
             <w:vMerge/>
           </w:tcPr>
@@ -840,7 +1470,7 @@
         </w:tc>
         <w:tc>
           <w:tcPr>
-            <w:tcW w:w="3664" w:type="dxa"/>
+            <w:tcW w:w="5368" w:type="dxa"/>
           </w:tcPr>
           <w:p>
             <w:pPr>
@@ -868,7 +1498,7 @@
       <w:tr>
         <w:tc>
           <w:tcPr>
-            <w:tcW w:w="5912" w:type="dxa"/>
+            <w:tcW w:w="4208" w:type="dxa"/>
             <w:gridSpan w:val="2"/>
             <w:vMerge/>
           </w:tcPr>
@@ -886,7 +1516,7 @@
         </w:tc>
         <w:tc>
           <w:tcPr>
-            <w:tcW w:w="3664" w:type="dxa"/>
+            <w:tcW w:w="5368" w:type="dxa"/>
           </w:tcPr>
           <w:p>
             <w:pPr>
@@ -914,7 +1544,7 @@
       <w:tr>
         <w:tc>
           <w:tcPr>
-            <w:tcW w:w="5912" w:type="dxa"/>
+            <w:tcW w:w="4208" w:type="dxa"/>
             <w:gridSpan w:val="2"/>
             <w:vMerge/>
           </w:tcPr>
@@ -932,7 +1562,7 @@
         </w:tc>
         <w:tc>
           <w:tcPr>
-            <w:tcW w:w="3664" w:type="dxa"/>
+            <w:tcW w:w="5368" w:type="dxa"/>
           </w:tcPr>
           <w:p>
             <w:pPr>
@@ -960,7 +1590,7 @@
       <w:tr>
         <w:tc>
           <w:tcPr>
-            <w:tcW w:w="5912" w:type="dxa"/>
+            <w:tcW w:w="4208" w:type="dxa"/>
             <w:gridSpan w:val="2"/>
             <w:vMerge/>
           </w:tcPr>
@@ -978,7 +1608,7 @@
         </w:tc>
         <w:tc>
           <w:tcPr>
-            <w:tcW w:w="3664" w:type="dxa"/>
+            <w:tcW w:w="5368" w:type="dxa"/>
           </w:tcPr>
           <w:p>
             <w:pPr>
@@ -1006,7 +1636,7 @@
       <w:tr>
         <w:tc>
           <w:tcPr>
-            <w:tcW w:w="5912" w:type="dxa"/>
+            <w:tcW w:w="4208" w:type="dxa"/>
             <w:gridSpan w:val="2"/>
             <w:vMerge/>
           </w:tcPr>
@@ -1024,7 +1654,7 @@
         </w:tc>
         <w:tc>
           <w:tcPr>
-            <w:tcW w:w="3664" w:type="dxa"/>
+            <w:tcW w:w="5368" w:type="dxa"/>
           </w:tcPr>
           <w:p>
             <w:pPr>
@@ -1052,7 +1682,7 @@
       <w:tr>
         <w:tc>
           <w:tcPr>
-            <w:tcW w:w="5912" w:type="dxa"/>
+            <w:tcW w:w="4208" w:type="dxa"/>
             <w:gridSpan w:val="2"/>
             <w:vMerge/>
           </w:tcPr>
@@ -1070,7 +1700,7 @@
         </w:tc>
         <w:tc>
           <w:tcPr>
-            <w:tcW w:w="3664" w:type="dxa"/>
+            <w:tcW w:w="5368" w:type="dxa"/>
           </w:tcPr>
           <w:p>
             <w:pPr>
@@ -1098,7 +1728,7 @@
       <w:tr>
         <w:tc>
           <w:tcPr>
-            <w:tcW w:w="5912" w:type="dxa"/>
+            <w:tcW w:w="4208" w:type="dxa"/>
             <w:gridSpan w:val="2"/>
             <w:vMerge/>
           </w:tcPr>
@@ -1116,7 +1746,7 @@
         </w:tc>
         <w:tc>
           <w:tcPr>
-            <w:tcW w:w="3664" w:type="dxa"/>
+            <w:tcW w:w="5368" w:type="dxa"/>
           </w:tcPr>
           <w:p>
             <w:pPr>
@@ -1144,7 +1774,7 @@
       <w:tr>
         <w:tc>
           <w:tcPr>
-            <w:tcW w:w="5912" w:type="dxa"/>
+            <w:tcW w:w="4208" w:type="dxa"/>
             <w:gridSpan w:val="2"/>
             <w:vMerge/>
           </w:tcPr>
@@ -1162,7 +1792,7 @@
         </w:tc>
         <w:tc>
           <w:tcPr>
-            <w:tcW w:w="3664" w:type="dxa"/>
+            <w:tcW w:w="5368" w:type="dxa"/>
           </w:tcPr>
           <w:p>
             <w:r>
@@ -1181,7 +1811,7 @@
       <w:tr>
         <w:tc>
           <w:tcPr>
-            <w:tcW w:w="5912" w:type="dxa"/>
+            <w:tcW w:w="4208" w:type="dxa"/>
             <w:gridSpan w:val="2"/>
             <w:vMerge/>
           </w:tcPr>
@@ -1189,7 +1819,7 @@
         </w:tc>
         <w:tc>
           <w:tcPr>
-            <w:tcW w:w="3664" w:type="dxa"/>
+            <w:tcW w:w="5368" w:type="dxa"/>
           </w:tcPr>
           <w:p>
             <w:r>
@@ -1208,7 +1838,7 @@
       <w:tr>
         <w:tc>
           <w:tcPr>
-            <w:tcW w:w="5912" w:type="dxa"/>
+            <w:tcW w:w="4208" w:type="dxa"/>
             <w:gridSpan w:val="2"/>
             <w:vMerge/>
           </w:tcPr>
@@ -1216,7 +1846,7 @@
         </w:tc>
         <w:tc>
           <w:tcPr>
-            <w:tcW w:w="3664" w:type="dxa"/>
+            <w:tcW w:w="5368" w:type="dxa"/>
           </w:tcPr>
           <w:p>
             <w:r>
@@ -1235,7 +1865,7 @@
       <w:tr>
         <w:tc>
           <w:tcPr>
-            <w:tcW w:w="5912" w:type="dxa"/>
+            <w:tcW w:w="4208" w:type="dxa"/>
             <w:gridSpan w:val="2"/>
             <w:vMerge/>
           </w:tcPr>
@@ -1243,7 +1873,7 @@
         </w:tc>
         <w:tc>
           <w:tcPr>
-            <w:tcW w:w="3664" w:type="dxa"/>
+            <w:tcW w:w="5368" w:type="dxa"/>
           </w:tcPr>
           <w:p>
             <w:r>
@@ -1262,7 +1892,7 @@
       <w:tr>
         <w:tc>
           <w:tcPr>
-            <w:tcW w:w="5912" w:type="dxa"/>
+            <w:tcW w:w="4208" w:type="dxa"/>
             <w:gridSpan w:val="2"/>
             <w:vMerge/>
           </w:tcPr>
@@ -1270,7 +1900,7 @@
         </w:tc>
         <w:tc>
           <w:tcPr>
-            <w:tcW w:w="3664" w:type="dxa"/>
+            <w:tcW w:w="5368" w:type="dxa"/>
           </w:tcPr>
           <w:p>
             <w:r>
@@ -1289,7 +1919,7 @@
       <w:tr>
         <w:tc>
           <w:tcPr>
-            <w:tcW w:w="2774" w:type="dxa"/>
+            <w:tcW w:w="440" w:type="dxa"/>
           </w:tcPr>
           <w:p>
             <w:r>
@@ -1299,7 +1929,7 @@
         </w:tc>
         <w:tc>
           <w:tcPr>
-            <w:tcW w:w="3138" w:type="dxa"/>
+            <w:tcW w:w="3768" w:type="dxa"/>
           </w:tcPr>
           <w:p>
             <w:r>
@@ -1316,7 +1946,7 @@
         </w:tc>
         <w:tc>
           <w:tcPr>
-            <w:tcW w:w="3664" w:type="dxa"/>
+            <w:tcW w:w="5368" w:type="dxa"/>
           </w:tcPr>
           <w:p/>
         </w:tc>
@@ -1324,7 +1954,7 @@
       <w:tr>
         <w:tc>
           <w:tcPr>
-            <w:tcW w:w="5912" w:type="dxa"/>
+            <w:tcW w:w="4208" w:type="dxa"/>
             <w:gridSpan w:val="2"/>
             <w:vMerge w:val="restart"/>
           </w:tcPr>
@@ -1342,10 +1972,9 @@
         </w:tc>
         <w:tc>
           <w:tcPr>
-            <w:tcW w:w="3664" w:type="dxa"/>
-          </w:tcPr>
-          <w:p>
-            <w:proofErr w:type="spellStart"/>
+            <w:tcW w:w="5368" w:type="dxa"/>
+          </w:tcPr>
+          <w:p>
             <w:r>
               <w:rPr>
                 <w:rFonts w:ascii="Consolas" w:hAnsi="Consolas" w:cs="Consolas"/>
@@ -1356,14 +1985,13 @@
               </w:rPr>
               <w:t>CreatingCommaSeparatedlist</w:t>
             </w:r>
-            <w:proofErr w:type="spellEnd"/>
-          </w:p>
-        </w:tc>
-      </w:tr>
-      <w:tr>
-        <w:tc>
-          <w:tcPr>
-            <w:tcW w:w="5912" w:type="dxa"/>
+          </w:p>
+        </w:tc>
+      </w:tr>
+      <w:tr>
+        <w:tc>
+          <w:tcPr>
+            <w:tcW w:w="4208" w:type="dxa"/>
             <w:gridSpan w:val="2"/>
             <w:vMerge/>
           </w:tcPr>
@@ -1381,10 +2009,9 @@
         </w:tc>
         <w:tc>
           <w:tcPr>
-            <w:tcW w:w="3664" w:type="dxa"/>
-          </w:tcPr>
-          <w:p>
-            <w:proofErr w:type="spellStart"/>
+            <w:tcW w:w="5368" w:type="dxa"/>
+          </w:tcPr>
+          <w:p>
             <w:r>
               <w:rPr>
                 <w:rFonts w:ascii="Consolas" w:hAnsi="Consolas" w:cs="Consolas"/>
@@ -1395,14 +2022,13 @@
               </w:rPr>
               <w:t>CommaSeparatedlistFromGridView</w:t>
             </w:r>
-            <w:proofErr w:type="spellEnd"/>
-          </w:p>
-        </w:tc>
-      </w:tr>
-      <w:tr>
-        <w:tc>
-          <w:tcPr>
-            <w:tcW w:w="5912" w:type="dxa"/>
+          </w:p>
+        </w:tc>
+      </w:tr>
+      <w:tr>
+        <w:tc>
+          <w:tcPr>
+            <w:tcW w:w="4208" w:type="dxa"/>
             <w:gridSpan w:val="2"/>
             <w:vMerge/>
           </w:tcPr>
@@ -1410,7 +2036,7 @@
         </w:tc>
         <w:tc>
           <w:tcPr>
-            <w:tcW w:w="3664" w:type="dxa"/>
+            <w:tcW w:w="5368" w:type="dxa"/>
           </w:tcPr>
           <w:p>
             <w:r>
@@ -1429,7 +2055,7 @@
       <w:tr>
         <w:tc>
           <w:tcPr>
-            <w:tcW w:w="5912" w:type="dxa"/>
+            <w:tcW w:w="4208" w:type="dxa"/>
             <w:gridSpan w:val="2"/>
             <w:vMerge/>
           </w:tcPr>
@@ -1437,7 +2063,7 @@
         </w:tc>
         <w:tc>
           <w:tcPr>
-            <w:tcW w:w="3664" w:type="dxa"/>
+            <w:tcW w:w="5368" w:type="dxa"/>
           </w:tcPr>
           <w:p>
             <w:r>
@@ -1456,7 +2082,7 @@
       <w:tr>
         <w:tc>
           <w:tcPr>
-            <w:tcW w:w="5912" w:type="dxa"/>
+            <w:tcW w:w="4208" w:type="dxa"/>
             <w:gridSpan w:val="2"/>
             <w:vMerge/>
           </w:tcPr>
@@ -1464,7 +2090,7 @@
         </w:tc>
         <w:tc>
           <w:tcPr>
-            <w:tcW w:w="3664" w:type="dxa"/>
+            <w:tcW w:w="5368" w:type="dxa"/>
           </w:tcPr>
           <w:p>
             <w:pPr>
@@ -1492,7 +2118,7 @@
       <w:tr>
         <w:tc>
           <w:tcPr>
-            <w:tcW w:w="5912" w:type="dxa"/>
+            <w:tcW w:w="4208" w:type="dxa"/>
             <w:gridSpan w:val="2"/>
             <w:vMerge/>
           </w:tcPr>
@@ -1500,7 +2126,7 @@
         </w:tc>
         <w:tc>
           <w:tcPr>
-            <w:tcW w:w="3664" w:type="dxa"/>
+            <w:tcW w:w="5368" w:type="dxa"/>
           </w:tcPr>
           <w:p>
             <w:pPr>
@@ -1528,7 +2154,7 @@
       <w:tr>
         <w:tc>
           <w:tcPr>
-            <w:tcW w:w="5912" w:type="dxa"/>
+            <w:tcW w:w="4208" w:type="dxa"/>
             <w:gridSpan w:val="2"/>
             <w:vMerge/>
           </w:tcPr>
@@ -1536,7 +2162,7 @@
         </w:tc>
         <w:tc>
           <w:tcPr>
-            <w:tcW w:w="3664" w:type="dxa"/>
+            <w:tcW w:w="5368" w:type="dxa"/>
           </w:tcPr>
           <w:p>
             <w:pPr>
@@ -1564,7 +2190,7 @@
       <w:tr>
         <w:tc>
           <w:tcPr>
-            <w:tcW w:w="5912" w:type="dxa"/>
+            <w:tcW w:w="4208" w:type="dxa"/>
             <w:gridSpan w:val="2"/>
             <w:vMerge/>
           </w:tcPr>
@@ -1572,7 +2198,7 @@
         </w:tc>
         <w:tc>
           <w:tcPr>
-            <w:tcW w:w="3664" w:type="dxa"/>
+            <w:tcW w:w="5368" w:type="dxa"/>
           </w:tcPr>
           <w:p>
             <w:pPr>
@@ -1600,7 +2226,7 @@
       <w:tr>
         <w:tc>
           <w:tcPr>
-            <w:tcW w:w="5912" w:type="dxa"/>
+            <w:tcW w:w="4208" w:type="dxa"/>
             <w:gridSpan w:val="2"/>
             <w:vMerge/>
           </w:tcPr>
@@ -1608,7 +2234,7 @@
         </w:tc>
         <w:tc>
           <w:tcPr>
-            <w:tcW w:w="3664" w:type="dxa"/>
+            <w:tcW w:w="5368" w:type="dxa"/>
           </w:tcPr>
           <w:p>
             <w:pPr>
@@ -1636,7 +2262,7 @@
       <w:tr>
         <w:tc>
           <w:tcPr>
-            <w:tcW w:w="5912" w:type="dxa"/>
+            <w:tcW w:w="4208" w:type="dxa"/>
             <w:gridSpan w:val="2"/>
             <w:vMerge/>
           </w:tcPr>
@@ -1644,7 +2270,7 @@
         </w:tc>
         <w:tc>
           <w:tcPr>
-            <w:tcW w:w="3664" w:type="dxa"/>
+            <w:tcW w:w="5368" w:type="dxa"/>
           </w:tcPr>
           <w:p>
             <w:pPr>
@@ -1672,7 +2298,7 @@
       <w:tr>
         <w:tc>
           <w:tcPr>
-            <w:tcW w:w="5912" w:type="dxa"/>
+            <w:tcW w:w="4208" w:type="dxa"/>
             <w:gridSpan w:val="2"/>
             <w:vMerge/>
           </w:tcPr>
@@ -1680,7 +2306,7 @@
         </w:tc>
         <w:tc>
           <w:tcPr>
-            <w:tcW w:w="3664" w:type="dxa"/>
+            <w:tcW w:w="5368" w:type="dxa"/>
           </w:tcPr>
           <w:p>
             <w:pPr>
@@ -1708,7 +2334,7 @@
       <w:tr>
         <w:tc>
           <w:tcPr>
-            <w:tcW w:w="2774" w:type="dxa"/>
+            <w:tcW w:w="440" w:type="dxa"/>
           </w:tcPr>
           <w:p>
             <w:r>
@@ -1718,7 +2344,7 @@
         </w:tc>
         <w:tc>
           <w:tcPr>
-            <w:tcW w:w="3138" w:type="dxa"/>
+            <w:tcW w:w="3768" w:type="dxa"/>
           </w:tcPr>
           <w:p>
             <w:r>
@@ -1735,7 +2361,7 @@
         </w:tc>
         <w:tc>
           <w:tcPr>
-            <w:tcW w:w="3664" w:type="dxa"/>
+            <w:tcW w:w="5368" w:type="dxa"/>
           </w:tcPr>
           <w:p/>
         </w:tc>
@@ -1743,7 +2369,7 @@
       <w:tr>
         <w:tc>
           <w:tcPr>
-            <w:tcW w:w="5912" w:type="dxa"/>
+            <w:tcW w:w="4208" w:type="dxa"/>
             <w:gridSpan w:val="2"/>
             <w:vMerge w:val="restart"/>
           </w:tcPr>
@@ -1751,7 +2377,7 @@
         </w:tc>
         <w:tc>
           <w:tcPr>
-            <w:tcW w:w="3664" w:type="dxa"/>
+            <w:tcW w:w="5368" w:type="dxa"/>
           </w:tcPr>
           <w:p>
             <w:r>
@@ -1770,7 +2396,7 @@
       <w:tr>
         <w:tc>
           <w:tcPr>
-            <w:tcW w:w="5912" w:type="dxa"/>
+            <w:tcW w:w="4208" w:type="dxa"/>
             <w:gridSpan w:val="2"/>
             <w:vMerge/>
           </w:tcPr>
@@ -1778,9 +2404,17 @@
         </w:tc>
         <w:tc>
           <w:tcPr>
-            <w:tcW w:w="3664" w:type="dxa"/>
-          </w:tcPr>
-          <w:p>
+            <w:tcW w:w="5368" w:type="dxa"/>
+          </w:tcPr>
+          <w:p>
+            <w:pPr>
+              <w:rPr>
+                <w:rFonts w:ascii="Consolas" w:hAnsi="Consolas" w:cs="Consolas"/>
+                <w:color w:val="000000"/>
+                <w:sz w:val="19"/>
+                <w:szCs w:val="19"/>
+              </w:rPr>
+            </w:pPr>
             <w:r>
               <w:rPr>
                 <w:rFonts w:ascii="Consolas" w:hAnsi="Consolas" w:cs="Consolas"/>
@@ -1792,146 +2426,3143 @@
               <w:t>Show</w:t>
             </w:r>
           </w:p>
-        </w:tc>
-      </w:tr>
-      <w:tr>
-        <w:tc>
-          <w:tcPr>
-            <w:tcW w:w="2774" w:type="dxa"/>
-          </w:tcPr>
           <w:p/>
         </w:tc>
-        <w:tc>
-          <w:tcPr>
-            <w:tcW w:w="3138" w:type="dxa"/>
-          </w:tcPr>
+      </w:tr>
+      <w:tr>
+        <w:tc>
+          <w:tcPr>
+            <w:tcW w:w="440" w:type="dxa"/>
+          </w:tcPr>
+          <w:p>
+            <w:r>
+              <w:t>8</w:t>
+            </w:r>
+          </w:p>
+        </w:tc>
+        <w:tc>
+          <w:tcPr>
+            <w:tcW w:w="3768" w:type="dxa"/>
+          </w:tcPr>
+          <w:p>
+            <w:r>
+              <w:rPr>
+                <w:rFonts w:ascii="Consolas" w:hAnsi="Consolas" w:cs="Consolas"/>
+                <w:color w:val="2B91AF"/>
+                <w:sz w:val="19"/>
+                <w:szCs w:val="19"/>
+                <w:highlight w:val="white"/>
+              </w:rPr>
+              <w:t>LoginUserInformation</w:t>
+            </w:r>
+          </w:p>
+        </w:tc>
+        <w:tc>
+          <w:tcPr>
+            <w:tcW w:w="5368" w:type="dxa"/>
+          </w:tcPr>
+          <w:p>
+            <w:r>
+              <w:t>Global Data :</w:t>
+            </w:r>
+          </w:p>
+          <w:p>
+            <w:pPr>
+              <w:jc w:val="center"/>
+              <w:rPr>
+                <w:rFonts w:ascii="Consolas" w:hAnsi="Consolas" w:cs="Consolas"/>
+                <w:color w:val="000000"/>
+                <w:sz w:val="19"/>
+                <w:szCs w:val="19"/>
+              </w:rPr>
+            </w:pPr>
+            <w:r>
+              <w:rPr>
+                <w:rFonts w:ascii="Consolas" w:hAnsi="Consolas" w:cs="Consolas"/>
+                <w:color w:val="000000"/>
+                <w:sz w:val="19"/>
+                <w:szCs w:val="19"/>
+                <w:highlight w:val="white"/>
+              </w:rPr>
+              <w:t>UserID</w:t>
+            </w:r>
+          </w:p>
+          <w:p>
+            <w:pPr>
+              <w:jc w:val="center"/>
+              <w:rPr>
+                <w:rFonts w:ascii="Consolas" w:hAnsi="Consolas" w:cs="Consolas"/>
+                <w:color w:val="000000"/>
+                <w:sz w:val="19"/>
+                <w:szCs w:val="19"/>
+              </w:rPr>
+            </w:pPr>
+            <w:r>
+              <w:rPr>
+                <w:rFonts w:ascii="Consolas" w:hAnsi="Consolas" w:cs="Consolas"/>
+                <w:color w:val="000000"/>
+                <w:sz w:val="19"/>
+                <w:szCs w:val="19"/>
+                <w:highlight w:val="white"/>
+              </w:rPr>
+              <w:t>UserProfileID</w:t>
+            </w:r>
+          </w:p>
+          <w:p>
+            <w:pPr>
+              <w:jc w:val="center"/>
+              <w:rPr>
+                <w:rFonts w:ascii="Consolas" w:hAnsi="Consolas" w:cs="Consolas"/>
+                <w:color w:val="000000"/>
+                <w:sz w:val="19"/>
+                <w:szCs w:val="19"/>
+              </w:rPr>
+            </w:pPr>
+            <w:r>
+              <w:rPr>
+                <w:rFonts w:ascii="Consolas" w:hAnsi="Consolas" w:cs="Consolas"/>
+                <w:color w:val="000000"/>
+                <w:sz w:val="19"/>
+                <w:szCs w:val="19"/>
+                <w:highlight w:val="white"/>
+              </w:rPr>
+              <w:t>UserName</w:t>
+            </w:r>
+          </w:p>
+          <w:p>
+            <w:pPr>
+              <w:jc w:val="center"/>
+              <w:rPr>
+                <w:rFonts w:ascii="Consolas" w:hAnsi="Consolas" w:cs="Consolas"/>
+                <w:color w:val="000000"/>
+                <w:sz w:val="19"/>
+                <w:szCs w:val="19"/>
+              </w:rPr>
+            </w:pPr>
+            <w:r>
+              <w:rPr>
+                <w:rFonts w:ascii="Consolas" w:hAnsi="Consolas" w:cs="Consolas"/>
+                <w:color w:val="000000"/>
+                <w:sz w:val="19"/>
+                <w:szCs w:val="19"/>
+                <w:highlight w:val="white"/>
+              </w:rPr>
+              <w:t>CompanyID</w:t>
+            </w:r>
+          </w:p>
+          <w:p>
+            <w:pPr>
+              <w:jc w:val="center"/>
+              <w:rPr>
+                <w:rFonts w:ascii="Consolas" w:hAnsi="Consolas" w:cs="Consolas"/>
+                <w:color w:val="000000"/>
+                <w:sz w:val="19"/>
+                <w:szCs w:val="19"/>
+              </w:rPr>
+            </w:pPr>
+            <w:r>
+              <w:rPr>
+                <w:rFonts w:ascii="Consolas" w:hAnsi="Consolas" w:cs="Consolas"/>
+                <w:color w:val="000000"/>
+                <w:sz w:val="19"/>
+                <w:szCs w:val="19"/>
+                <w:highlight w:val="white"/>
+              </w:rPr>
+              <w:t>EmployeeCode</w:t>
+            </w:r>
+          </w:p>
+          <w:p>
+            <w:pPr>
+              <w:jc w:val="center"/>
+              <w:rPr>
+                <w:rFonts w:ascii="Consolas" w:hAnsi="Consolas" w:cs="Consolas"/>
+                <w:color w:val="000000"/>
+                <w:sz w:val="19"/>
+                <w:szCs w:val="19"/>
+              </w:rPr>
+            </w:pPr>
+            <w:r>
+              <w:rPr>
+                <w:rFonts w:ascii="Consolas" w:hAnsi="Consolas" w:cs="Consolas"/>
+                <w:color w:val="000000"/>
+                <w:sz w:val="19"/>
+                <w:szCs w:val="19"/>
+                <w:highlight w:val="white"/>
+              </w:rPr>
+              <w:t>EmployeeFullName</w:t>
+            </w:r>
+          </w:p>
+          <w:p>
+            <w:pPr>
+              <w:jc w:val="center"/>
+              <w:rPr>
+                <w:rFonts w:ascii="Consolas" w:hAnsi="Consolas" w:cs="Consolas"/>
+                <w:color w:val="000000"/>
+                <w:sz w:val="19"/>
+                <w:szCs w:val="19"/>
+              </w:rPr>
+            </w:pPr>
+            <w:r>
+              <w:rPr>
+                <w:rFonts w:ascii="Consolas" w:hAnsi="Consolas" w:cs="Consolas"/>
+                <w:color w:val="000000"/>
+                <w:sz w:val="19"/>
+                <w:szCs w:val="19"/>
+                <w:highlight w:val="white"/>
+              </w:rPr>
+              <w:t>BranchID</w:t>
+            </w:r>
+          </w:p>
+          <w:p>
+            <w:pPr>
+              <w:jc w:val="center"/>
+            </w:pPr>
+          </w:p>
+        </w:tc>
+      </w:tr>
+      <w:tr>
+        <w:tc>
+          <w:tcPr>
+            <w:tcW w:w="440" w:type="dxa"/>
+          </w:tcPr>
+          <w:p>
+            <w:r>
+              <w:t>9</w:t>
+            </w:r>
+          </w:p>
+        </w:tc>
+        <w:tc>
+          <w:tcPr>
+            <w:tcW w:w="3768" w:type="dxa"/>
+          </w:tcPr>
+          <w:p>
+            <w:r>
+              <w:rPr>
+                <w:rFonts w:ascii="Consolas" w:hAnsi="Consolas" w:cs="Consolas"/>
+                <w:color w:val="2B91AF"/>
+                <w:sz w:val="19"/>
+                <w:szCs w:val="19"/>
+                <w:highlight w:val="white"/>
+              </w:rPr>
+              <w:t>CGlobalMethod</w:t>
+            </w:r>
+          </w:p>
+        </w:tc>
+        <w:tc>
+          <w:tcPr>
+            <w:tcW w:w="5368" w:type="dxa"/>
+          </w:tcPr>
+          <w:p>
+            <w:pPr>
+              <w:rPr>
+                <w:rFonts w:ascii="Consolas" w:hAnsi="Consolas" w:cs="Consolas"/>
+                <w:color w:val="000000"/>
+                <w:sz w:val="19"/>
+                <w:szCs w:val="19"/>
+              </w:rPr>
+            </w:pPr>
+            <w:r>
+              <w:rPr>
+                <w:rFonts w:ascii="Consolas" w:hAnsi="Consolas" w:cs="Consolas"/>
+                <w:color w:val="000000"/>
+                <w:sz w:val="19"/>
+                <w:szCs w:val="19"/>
+                <w:highlight w:val="white"/>
+              </w:rPr>
+              <w:t>GetMaxColumnValue(</w:t>
+            </w:r>
+            <w:r>
+              <w:rPr>
+                <w:rFonts w:ascii="Consolas" w:hAnsi="Consolas" w:cs="Consolas"/>
+                <w:color w:val="2B91AF"/>
+                <w:sz w:val="19"/>
+                <w:szCs w:val="19"/>
+                <w:highlight w:val="white"/>
+              </w:rPr>
+              <w:t>DataTable</w:t>
+            </w:r>
+            <w:r>
+              <w:rPr>
+                <w:rFonts w:ascii="Consolas" w:hAnsi="Consolas" w:cs="Consolas"/>
+                <w:color w:val="000000"/>
+                <w:sz w:val="19"/>
+                <w:szCs w:val="19"/>
+                <w:highlight w:val="white"/>
+              </w:rPr>
+              <w:t xml:space="preserve"> dt)</w:t>
+            </w:r>
+          </w:p>
           <w:p/>
         </w:tc>
-        <w:tc>
-          <w:tcPr>
-            <w:tcW w:w="3664" w:type="dxa"/>
-          </w:tcPr>
+      </w:tr>
+      <w:tr>
+        <w:tc>
+          <w:tcPr>
+            <w:tcW w:w="440" w:type="dxa"/>
+          </w:tcPr>
+          <w:p>
+            <w:r>
+              <w:t>10</w:t>
+            </w:r>
+          </w:p>
+        </w:tc>
+        <w:tc>
+          <w:tcPr>
+            <w:tcW w:w="3768" w:type="dxa"/>
+          </w:tcPr>
+          <w:p>
+            <w:r>
+              <w:rPr>
+                <w:rFonts w:ascii="Consolas" w:hAnsi="Consolas" w:cs="Consolas"/>
+                <w:color w:val="2B91AF"/>
+                <w:sz w:val="19"/>
+                <w:szCs w:val="19"/>
+                <w:highlight w:val="white"/>
+              </w:rPr>
+              <w:t>ClsListBoxController</w:t>
+            </w:r>
+          </w:p>
+        </w:tc>
+        <w:tc>
+          <w:tcPr>
+            <w:tcW w:w="5368" w:type="dxa"/>
+          </w:tcPr>
+          <w:p>
+            <w:pPr>
+              <w:rPr>
+                <w:rFonts w:ascii="Consolas" w:hAnsi="Consolas" w:cs="Consolas"/>
+                <w:color w:val="000000"/>
+                <w:sz w:val="19"/>
+                <w:szCs w:val="19"/>
+              </w:rPr>
+            </w:pPr>
+            <w:r>
+              <w:rPr>
+                <w:rFonts w:ascii="Consolas" w:hAnsi="Consolas" w:cs="Consolas"/>
+                <w:color w:val="000000"/>
+                <w:sz w:val="19"/>
+                <w:szCs w:val="19"/>
+                <w:highlight w:val="white"/>
+              </w:rPr>
+              <w:t>LoadListBox</w:t>
+            </w:r>
+          </w:p>
           <w:p/>
         </w:tc>
       </w:tr>
       <w:tr>
         <w:tc>
           <w:tcPr>
-            <w:tcW w:w="2774" w:type="dxa"/>
-          </w:tcPr>
+            <w:tcW w:w="440" w:type="dxa"/>
+          </w:tcPr>
+          <w:p>
+            <w:r>
+              <w:t>11</w:t>
+            </w:r>
+          </w:p>
+        </w:tc>
+        <w:tc>
+          <w:tcPr>
+            <w:tcW w:w="3768" w:type="dxa"/>
+          </w:tcPr>
+          <w:p>
+            <w:r>
+              <w:rPr>
+                <w:rFonts w:ascii="Consolas" w:hAnsi="Consolas" w:cs="Consolas"/>
+                <w:color w:val="2B91AF"/>
+                <w:sz w:val="19"/>
+                <w:szCs w:val="19"/>
+                <w:highlight w:val="white"/>
+              </w:rPr>
+              <w:t>CoaHeadController</w:t>
+            </w:r>
+          </w:p>
+        </w:tc>
+        <w:tc>
+          <w:tcPr>
+            <w:tcW w:w="5368" w:type="dxa"/>
+          </w:tcPr>
+          <w:p>
+            <w:pPr>
+              <w:rPr>
+                <w:rFonts w:ascii="Consolas" w:hAnsi="Consolas" w:cs="Consolas"/>
+                <w:color w:val="000000"/>
+                <w:sz w:val="19"/>
+                <w:szCs w:val="19"/>
+              </w:rPr>
+            </w:pPr>
+            <w:r>
+              <w:rPr>
+                <w:rFonts w:ascii="Consolas" w:hAnsi="Consolas" w:cs="Consolas"/>
+                <w:color w:val="000000"/>
+                <w:sz w:val="19"/>
+                <w:szCs w:val="19"/>
+                <w:highlight w:val="white"/>
+              </w:rPr>
+              <w:t>GetSubLedgerInformation</w:t>
+            </w:r>
+          </w:p>
+          <w:p>
+            <w:pPr>
+              <w:rPr>
+                <w:rFonts w:ascii="Consolas" w:hAnsi="Consolas" w:cs="Consolas"/>
+                <w:color w:val="000000"/>
+                <w:sz w:val="19"/>
+                <w:szCs w:val="19"/>
+              </w:rPr>
+            </w:pPr>
+            <w:r>
+              <w:rPr>
+                <w:rFonts w:ascii="Consolas" w:hAnsi="Consolas" w:cs="Consolas"/>
+                <w:color w:val="000000"/>
+                <w:sz w:val="19"/>
+                <w:szCs w:val="19"/>
+                <w:highlight w:val="white"/>
+              </w:rPr>
+              <w:t>GetSubLedgerInformationForType</w:t>
+            </w:r>
+          </w:p>
+          <w:p>
+            <w:pPr>
+              <w:rPr>
+                <w:rFonts w:ascii="Consolas" w:hAnsi="Consolas" w:cs="Consolas"/>
+                <w:color w:val="000000"/>
+                <w:sz w:val="19"/>
+                <w:szCs w:val="19"/>
+              </w:rPr>
+            </w:pPr>
+            <w:r>
+              <w:rPr>
+                <w:rFonts w:ascii="Consolas" w:hAnsi="Consolas" w:cs="Consolas"/>
+                <w:color w:val="000000"/>
+                <w:sz w:val="19"/>
+                <w:szCs w:val="19"/>
+                <w:highlight w:val="white"/>
+              </w:rPr>
+              <w:t>Save</w:t>
+            </w:r>
+          </w:p>
+          <w:p>
+            <w:pPr>
+              <w:rPr>
+                <w:rFonts w:ascii="Consolas" w:hAnsi="Consolas" w:cs="Consolas"/>
+                <w:color w:val="000000"/>
+                <w:sz w:val="19"/>
+                <w:szCs w:val="19"/>
+              </w:rPr>
+            </w:pPr>
+            <w:r>
+              <w:rPr>
+                <w:rFonts w:ascii="Consolas" w:hAnsi="Consolas" w:cs="Consolas"/>
+                <w:color w:val="000000"/>
+                <w:sz w:val="19"/>
+                <w:szCs w:val="19"/>
+                <w:highlight w:val="white"/>
+              </w:rPr>
+              <w:t>Update</w:t>
+            </w:r>
+          </w:p>
+          <w:p>
+            <w:pPr>
+              <w:rPr>
+                <w:rFonts w:ascii="Consolas" w:hAnsi="Consolas" w:cs="Consolas"/>
+                <w:color w:val="000000"/>
+                <w:sz w:val="19"/>
+                <w:szCs w:val="19"/>
+              </w:rPr>
+            </w:pPr>
+            <w:r>
+              <w:rPr>
+                <w:rFonts w:ascii="Consolas" w:hAnsi="Consolas" w:cs="Consolas"/>
+                <w:color w:val="000000"/>
+                <w:sz w:val="19"/>
+                <w:szCs w:val="19"/>
+                <w:highlight w:val="white"/>
+              </w:rPr>
+              <w:t>CheckAnalysisrequired</w:t>
+            </w:r>
+          </w:p>
           <w:p/>
         </w:tc>
-        <w:tc>
-          <w:tcPr>
-            <w:tcW w:w="3138" w:type="dxa"/>
-          </w:tcPr>
+      </w:tr>
+      <w:tr>
+        <w:tc>
+          <w:tcPr>
+            <w:tcW w:w="440" w:type="dxa"/>
+          </w:tcPr>
+          <w:p>
+            <w:r>
+              <w:t>12</w:t>
+            </w:r>
+          </w:p>
+        </w:tc>
+        <w:tc>
+          <w:tcPr>
+            <w:tcW w:w="3768" w:type="dxa"/>
+          </w:tcPr>
+          <w:p>
+            <w:r>
+              <w:rPr>
+                <w:rFonts w:ascii="Consolas" w:hAnsi="Consolas" w:cs="Consolas"/>
+                <w:color w:val="2B91AF"/>
+                <w:sz w:val="19"/>
+                <w:szCs w:val="19"/>
+                <w:highlight w:val="white"/>
+              </w:rPr>
+              <w:t>CompanySetupController</w:t>
+            </w:r>
+          </w:p>
+        </w:tc>
+        <w:tc>
+          <w:tcPr>
+            <w:tcW w:w="5368" w:type="dxa"/>
+          </w:tcPr>
+          <w:p>
+            <w:pPr>
+              <w:rPr>
+                <w:rFonts w:ascii="Consolas" w:hAnsi="Consolas" w:cs="Consolas"/>
+                <w:color w:val="000000"/>
+                <w:sz w:val="19"/>
+                <w:szCs w:val="19"/>
+              </w:rPr>
+            </w:pPr>
+            <w:r>
+              <w:rPr>
+                <w:rFonts w:ascii="Consolas" w:hAnsi="Consolas" w:cs="Consolas"/>
+                <w:color w:val="000000"/>
+                <w:sz w:val="19"/>
+                <w:szCs w:val="19"/>
+                <w:highlight w:val="white"/>
+              </w:rPr>
+              <w:t>Save</w:t>
+            </w:r>
+          </w:p>
+          <w:p>
+            <w:pPr>
+              <w:rPr>
+                <w:rFonts w:ascii="Consolas" w:hAnsi="Consolas" w:cs="Consolas"/>
+                <w:color w:val="000000"/>
+                <w:sz w:val="19"/>
+                <w:szCs w:val="19"/>
+              </w:rPr>
+            </w:pPr>
+            <w:r>
+              <w:rPr>
+                <w:rFonts w:ascii="Consolas" w:hAnsi="Consolas" w:cs="Consolas"/>
+                <w:color w:val="000000"/>
+                <w:sz w:val="19"/>
+                <w:szCs w:val="19"/>
+                <w:highlight w:val="white"/>
+              </w:rPr>
+              <w:t>SaveCompanyChart</w:t>
+            </w:r>
+          </w:p>
+          <w:p>
+            <w:pPr>
+              <w:rPr>
+                <w:rFonts w:ascii="Consolas" w:hAnsi="Consolas" w:cs="Consolas"/>
+                <w:color w:val="000000"/>
+                <w:sz w:val="19"/>
+                <w:szCs w:val="19"/>
+              </w:rPr>
+            </w:pPr>
+            <w:r>
+              <w:rPr>
+                <w:rFonts w:ascii="Consolas" w:hAnsi="Consolas" w:cs="Consolas"/>
+                <w:color w:val="000000"/>
+                <w:sz w:val="19"/>
+                <w:szCs w:val="19"/>
+                <w:highlight w:val="white"/>
+              </w:rPr>
+              <w:t>GetMaxCompanyID</w:t>
+            </w:r>
+          </w:p>
+          <w:p>
+            <w:pPr>
+              <w:rPr>
+                <w:rFonts w:ascii="Consolas" w:hAnsi="Consolas" w:cs="Consolas"/>
+                <w:color w:val="000000"/>
+                <w:sz w:val="19"/>
+                <w:szCs w:val="19"/>
+              </w:rPr>
+            </w:pPr>
+            <w:r>
+              <w:rPr>
+                <w:rFonts w:ascii="Consolas" w:hAnsi="Consolas" w:cs="Consolas"/>
+                <w:color w:val="000000"/>
+                <w:sz w:val="19"/>
+                <w:szCs w:val="19"/>
+                <w:highlight w:val="white"/>
+              </w:rPr>
+              <w:t>GetCompanyDetails</w:t>
+            </w:r>
+          </w:p>
+          <w:p>
+            <w:pPr>
+              <w:rPr>
+                <w:rFonts w:ascii="Consolas" w:hAnsi="Consolas" w:cs="Consolas"/>
+                <w:color w:val="000000"/>
+                <w:sz w:val="19"/>
+                <w:szCs w:val="19"/>
+              </w:rPr>
+            </w:pPr>
+            <w:r>
+              <w:rPr>
+                <w:rFonts w:ascii="Consolas" w:hAnsi="Consolas" w:cs="Consolas"/>
+                <w:color w:val="000000"/>
+                <w:sz w:val="19"/>
+                <w:szCs w:val="19"/>
+                <w:highlight w:val="white"/>
+              </w:rPr>
+              <w:t>Delete</w:t>
+            </w:r>
+          </w:p>
+          <w:p>
+            <w:pPr>
+              <w:rPr>
+                <w:rFonts w:ascii="Consolas" w:hAnsi="Consolas" w:cs="Consolas"/>
+                <w:color w:val="000000"/>
+                <w:sz w:val="19"/>
+                <w:szCs w:val="19"/>
+              </w:rPr>
+            </w:pPr>
+            <w:r>
+              <w:rPr>
+                <w:rFonts w:ascii="Consolas" w:hAnsi="Consolas" w:cs="Consolas"/>
+                <w:color w:val="000000"/>
+                <w:sz w:val="19"/>
+                <w:szCs w:val="19"/>
+                <w:highlight w:val="white"/>
+              </w:rPr>
+              <w:t>DeleteCompanyChart</w:t>
+            </w:r>
+          </w:p>
+          <w:p>
+            <w:pPr>
+              <w:rPr>
+                <w:rFonts w:ascii="Consolas" w:hAnsi="Consolas" w:cs="Consolas"/>
+                <w:color w:val="000000"/>
+                <w:sz w:val="19"/>
+                <w:szCs w:val="19"/>
+              </w:rPr>
+            </w:pPr>
+            <w:r>
+              <w:rPr>
+                <w:rFonts w:ascii="Consolas" w:hAnsi="Consolas" w:cs="Consolas"/>
+                <w:color w:val="000000"/>
+                <w:sz w:val="19"/>
+                <w:szCs w:val="19"/>
+                <w:highlight w:val="white"/>
+              </w:rPr>
+              <w:t>Update</w:t>
+            </w:r>
+          </w:p>
+          <w:p>
+            <w:pPr>
+              <w:rPr>
+                <w:rFonts w:ascii="Consolas" w:hAnsi="Consolas" w:cs="Consolas"/>
+                <w:color w:val="000000"/>
+                <w:sz w:val="19"/>
+                <w:szCs w:val="19"/>
+              </w:rPr>
+            </w:pPr>
+            <w:r>
+              <w:rPr>
+                <w:rFonts w:ascii="Consolas" w:hAnsi="Consolas" w:cs="Consolas"/>
+                <w:color w:val="000000"/>
+                <w:sz w:val="19"/>
+                <w:szCs w:val="19"/>
+                <w:highlight w:val="white"/>
+              </w:rPr>
+              <w:t>UpdateCompanyChart</w:t>
+            </w:r>
+          </w:p>
+          <w:p>
+            <w:pPr>
+              <w:rPr>
+                <w:rFonts w:ascii="Consolas" w:hAnsi="Consolas" w:cs="Consolas"/>
+                <w:color w:val="000000"/>
+                <w:sz w:val="19"/>
+                <w:szCs w:val="19"/>
+              </w:rPr>
+            </w:pPr>
+            <w:r>
+              <w:rPr>
+                <w:rFonts w:ascii="Consolas" w:hAnsi="Consolas" w:cs="Consolas"/>
+                <w:color w:val="000000"/>
+                <w:sz w:val="19"/>
+                <w:szCs w:val="19"/>
+                <w:highlight w:val="white"/>
+              </w:rPr>
+              <w:t>UpdateLogo</w:t>
+            </w:r>
+          </w:p>
+          <w:p>
+            <w:pPr>
+              <w:rPr>
+                <w:rFonts w:ascii="Consolas" w:hAnsi="Consolas" w:cs="Consolas"/>
+                <w:color w:val="000000"/>
+                <w:sz w:val="19"/>
+                <w:szCs w:val="19"/>
+              </w:rPr>
+            </w:pPr>
+            <w:r>
+              <w:rPr>
+                <w:rFonts w:ascii="Consolas" w:hAnsi="Consolas" w:cs="Consolas"/>
+                <w:color w:val="000000"/>
+                <w:sz w:val="19"/>
+                <w:szCs w:val="19"/>
+                <w:highlight w:val="white"/>
+              </w:rPr>
+              <w:t>GetLogo</w:t>
+            </w:r>
+          </w:p>
+          <w:p>
+            <w:pPr>
+              <w:rPr>
+                <w:rFonts w:ascii="Consolas" w:hAnsi="Consolas" w:cs="Consolas"/>
+                <w:color w:val="000000"/>
+                <w:sz w:val="19"/>
+                <w:szCs w:val="19"/>
+              </w:rPr>
+            </w:pPr>
+            <w:r>
+              <w:rPr>
+                <w:rFonts w:ascii="Consolas" w:hAnsi="Consolas" w:cs="Consolas"/>
+                <w:color w:val="000000"/>
+                <w:sz w:val="19"/>
+                <w:szCs w:val="19"/>
+                <w:highlight w:val="white"/>
+              </w:rPr>
+              <w:t>UpdateByUser</w:t>
+            </w:r>
+          </w:p>
+          <w:p>
+            <w:pPr>
+              <w:rPr>
+                <w:rFonts w:ascii="Consolas" w:hAnsi="Consolas" w:cs="Consolas"/>
+                <w:color w:val="000000"/>
+                <w:sz w:val="19"/>
+                <w:szCs w:val="19"/>
+              </w:rPr>
+            </w:pPr>
+            <w:r>
+              <w:rPr>
+                <w:rFonts w:ascii="Consolas" w:hAnsi="Consolas" w:cs="Consolas"/>
+                <w:color w:val="000000"/>
+                <w:sz w:val="19"/>
+                <w:szCs w:val="19"/>
+                <w:highlight w:val="white"/>
+              </w:rPr>
+              <w:t>GetDataOfUser</w:t>
+            </w:r>
+          </w:p>
+          <w:p>
+            <w:pPr>
+              <w:rPr>
+                <w:rFonts w:ascii="Consolas" w:hAnsi="Consolas" w:cs="Consolas"/>
+                <w:color w:val="000000"/>
+                <w:sz w:val="19"/>
+                <w:szCs w:val="19"/>
+              </w:rPr>
+            </w:pPr>
+            <w:r>
+              <w:rPr>
+                <w:rFonts w:ascii="Consolas" w:hAnsi="Consolas" w:cs="Consolas"/>
+                <w:color w:val="000000"/>
+                <w:sz w:val="19"/>
+                <w:szCs w:val="19"/>
+                <w:highlight w:val="white"/>
+              </w:rPr>
+              <w:t>LoadCompany</w:t>
+            </w:r>
+          </w:p>
+          <w:p>
+            <w:pPr>
+              <w:rPr>
+                <w:rFonts w:ascii="Consolas" w:hAnsi="Consolas" w:cs="Consolas"/>
+                <w:color w:val="000000"/>
+                <w:sz w:val="19"/>
+                <w:szCs w:val="19"/>
+              </w:rPr>
+            </w:pPr>
+            <w:r>
+              <w:rPr>
+                <w:rFonts w:ascii="Consolas" w:hAnsi="Consolas" w:cs="Consolas"/>
+                <w:color w:val="000000"/>
+                <w:sz w:val="19"/>
+                <w:szCs w:val="19"/>
+                <w:highlight w:val="white"/>
+              </w:rPr>
+              <w:t>SqlGetCompany</w:t>
+            </w:r>
+          </w:p>
           <w:p/>
         </w:tc>
-        <w:tc>
-          <w:tcPr>
-            <w:tcW w:w="3664" w:type="dxa"/>
-          </w:tcPr>
+      </w:tr>
+      <w:tr>
+        <w:tc>
+          <w:tcPr>
+            <w:tcW w:w="440" w:type="dxa"/>
+          </w:tcPr>
+          <w:p>
+            <w:r>
+              <w:t>13</w:t>
+            </w:r>
+          </w:p>
+        </w:tc>
+        <w:tc>
+          <w:tcPr>
+            <w:tcW w:w="3768" w:type="dxa"/>
+          </w:tcPr>
+          <w:p>
+            <w:r>
+              <w:rPr>
+                <w:rFonts w:ascii="Consolas" w:hAnsi="Consolas" w:cs="Consolas"/>
+                <w:color w:val="2B91AF"/>
+                <w:sz w:val="19"/>
+                <w:szCs w:val="19"/>
+                <w:highlight w:val="white"/>
+              </w:rPr>
+              <w:t>CountrySetupController</w:t>
+            </w:r>
+          </w:p>
+        </w:tc>
+        <w:tc>
+          <w:tcPr>
+            <w:tcW w:w="5368" w:type="dxa"/>
+          </w:tcPr>
+          <w:p>
+            <w:pPr>
+              <w:rPr>
+                <w:rFonts w:ascii="Consolas" w:hAnsi="Consolas" w:cs="Consolas"/>
+                <w:color w:val="000000"/>
+                <w:sz w:val="19"/>
+                <w:szCs w:val="19"/>
+              </w:rPr>
+            </w:pPr>
+            <w:r>
+              <w:rPr>
+                <w:rFonts w:ascii="Consolas" w:hAnsi="Consolas" w:cs="Consolas"/>
+                <w:color w:val="000000"/>
+                <w:sz w:val="19"/>
+                <w:szCs w:val="19"/>
+                <w:highlight w:val="white"/>
+              </w:rPr>
+              <w:t>SqlGetCountry</w:t>
+            </w:r>
+          </w:p>
+          <w:p>
+            <w:pPr>
+              <w:rPr>
+                <w:rFonts w:ascii="Consolas" w:hAnsi="Consolas" w:cs="Consolas"/>
+                <w:color w:val="000000"/>
+                <w:sz w:val="19"/>
+                <w:szCs w:val="19"/>
+              </w:rPr>
+            </w:pPr>
+            <w:r>
+              <w:rPr>
+                <w:rFonts w:ascii="Consolas" w:hAnsi="Consolas" w:cs="Consolas"/>
+                <w:color w:val="000000"/>
+                <w:sz w:val="19"/>
+                <w:szCs w:val="19"/>
+                <w:highlight w:val="white"/>
+              </w:rPr>
+              <w:t>LoadCountry</w:t>
+            </w:r>
+          </w:p>
           <w:p/>
         </w:tc>
       </w:tr>
       <w:tr>
         <w:tc>
           <w:tcPr>
-            <w:tcW w:w="2774" w:type="dxa"/>
-          </w:tcPr>
+            <w:tcW w:w="440" w:type="dxa"/>
+          </w:tcPr>
+          <w:p>
+            <w:r>
+              <w:t>14</w:t>
+            </w:r>
+          </w:p>
+        </w:tc>
+        <w:tc>
+          <w:tcPr>
+            <w:tcW w:w="3768" w:type="dxa"/>
+          </w:tcPr>
+          <w:p>
+            <w:r>
+              <w:rPr>
+                <w:rFonts w:ascii="Consolas" w:hAnsi="Consolas" w:cs="Consolas"/>
+                <w:color w:val="2B91AF"/>
+                <w:sz w:val="19"/>
+                <w:szCs w:val="19"/>
+                <w:highlight w:val="white"/>
+              </w:rPr>
+              <w:t>CompanyWiseUserListController</w:t>
+            </w:r>
+          </w:p>
+        </w:tc>
+        <w:tc>
+          <w:tcPr>
+            <w:tcW w:w="5368" w:type="dxa"/>
+          </w:tcPr>
+          <w:p>
+            <w:pPr>
+              <w:rPr>
+                <w:rFonts w:ascii="Consolas" w:hAnsi="Consolas" w:cs="Consolas"/>
+                <w:color w:val="000000"/>
+                <w:sz w:val="19"/>
+                <w:szCs w:val="19"/>
+              </w:rPr>
+            </w:pPr>
+            <w:r>
+              <w:rPr>
+                <w:rFonts w:ascii="Consolas" w:hAnsi="Consolas" w:cs="Consolas"/>
+                <w:color w:val="000000"/>
+                <w:sz w:val="19"/>
+                <w:szCs w:val="19"/>
+                <w:highlight w:val="white"/>
+              </w:rPr>
+              <w:t>Save</w:t>
+            </w:r>
+          </w:p>
+          <w:p>
+            <w:pPr>
+              <w:rPr>
+                <w:rFonts w:ascii="Consolas" w:hAnsi="Consolas" w:cs="Consolas"/>
+                <w:color w:val="000000"/>
+                <w:sz w:val="19"/>
+                <w:szCs w:val="19"/>
+              </w:rPr>
+            </w:pPr>
+            <w:r>
+              <w:rPr>
+                <w:rFonts w:ascii="Consolas" w:hAnsi="Consolas" w:cs="Consolas"/>
+                <w:color w:val="000000"/>
+                <w:sz w:val="19"/>
+                <w:szCs w:val="19"/>
+                <w:highlight w:val="white"/>
+              </w:rPr>
+              <w:t>CheckUserID</w:t>
+            </w:r>
+          </w:p>
+          <w:p>
+            <w:pPr>
+              <w:rPr>
+                <w:rFonts w:ascii="Consolas" w:hAnsi="Consolas" w:cs="Consolas"/>
+                <w:color w:val="000000"/>
+                <w:sz w:val="19"/>
+                <w:szCs w:val="19"/>
+              </w:rPr>
+            </w:pPr>
+            <w:r>
+              <w:rPr>
+                <w:rFonts w:ascii="Consolas" w:hAnsi="Consolas" w:cs="Consolas"/>
+                <w:color w:val="000000"/>
+                <w:sz w:val="19"/>
+                <w:szCs w:val="19"/>
+                <w:highlight w:val="white"/>
+              </w:rPr>
+              <w:t>GetUserID</w:t>
+            </w:r>
+          </w:p>
           <w:p/>
         </w:tc>
-        <w:tc>
-          <w:tcPr>
-            <w:tcW w:w="3138" w:type="dxa"/>
+      </w:tr>
+      <w:tr>
+        <w:tc>
+          <w:tcPr>
+            <w:tcW w:w="440" w:type="dxa"/>
+          </w:tcPr>
+          <w:p>
+            <w:r>
+              <w:lastRenderedPageBreak/>
+              <w:t>15</w:t>
+            </w:r>
+          </w:p>
+        </w:tc>
+        <w:tc>
+          <w:tcPr>
+            <w:tcW w:w="3768" w:type="dxa"/>
+          </w:tcPr>
+          <w:p>
+            <w:pPr>
+              <w:rPr>
+                <w:rFonts w:ascii="Consolas" w:hAnsi="Consolas" w:cs="Consolas"/>
+                <w:color w:val="2B91AF"/>
+                <w:sz w:val="19"/>
+                <w:szCs w:val="19"/>
+                <w:highlight w:val="white"/>
+              </w:rPr>
+            </w:pPr>
+            <w:r>
+              <w:rPr>
+                <w:rFonts w:ascii="Consolas" w:hAnsi="Consolas" w:cs="Consolas"/>
+                <w:color w:val="2B91AF"/>
+                <w:sz w:val="19"/>
+                <w:szCs w:val="19"/>
+                <w:highlight w:val="white"/>
+              </w:rPr>
+              <w:t>DataAccessBase</w:t>
+            </w:r>
+          </w:p>
+        </w:tc>
+        <w:tc>
+          <w:tcPr>
+            <w:tcW w:w="5368" w:type="dxa"/>
+          </w:tcPr>
+          <w:p>
+            <w:pPr>
+              <w:rPr>
+                <w:rFonts w:ascii="Consolas" w:hAnsi="Consolas" w:cs="Consolas"/>
+                <w:color w:val="000000"/>
+                <w:sz w:val="19"/>
+                <w:szCs w:val="19"/>
+                <w:highlight w:val="white"/>
+              </w:rPr>
+            </w:pPr>
+            <w:r>
+              <w:rPr>
+                <w:rFonts w:ascii="Consolas" w:hAnsi="Consolas" w:cs="Consolas"/>
+                <w:color w:val="000000"/>
+                <w:sz w:val="19"/>
+                <w:szCs w:val="19"/>
+                <w:highlight w:val="white"/>
+              </w:rPr>
+              <w:t>ConnectionString</w:t>
+            </w:r>
+          </w:p>
+          <w:p>
+            <w:pPr>
+              <w:rPr>
+                <w:rFonts w:ascii="Consolas" w:hAnsi="Consolas" w:cs="Consolas"/>
+                <w:color w:val="000000"/>
+                <w:sz w:val="19"/>
+                <w:szCs w:val="19"/>
+                <w:highlight w:val="white"/>
+              </w:rPr>
+            </w:pPr>
+          </w:p>
+        </w:tc>
+      </w:tr>
+      <w:tr>
+        <w:tc>
+          <w:tcPr>
+            <w:tcW w:w="440" w:type="dxa"/>
+          </w:tcPr>
+          <w:p>
+            <w:r>
+              <w:t>16</w:t>
+            </w:r>
+          </w:p>
+        </w:tc>
+        <w:tc>
+          <w:tcPr>
+            <w:tcW w:w="3768" w:type="dxa"/>
+          </w:tcPr>
+          <w:p>
+            <w:pPr>
+              <w:rPr>
+                <w:rFonts w:ascii="Consolas" w:hAnsi="Consolas" w:cs="Consolas"/>
+                <w:color w:val="2B91AF"/>
+                <w:sz w:val="19"/>
+                <w:szCs w:val="19"/>
+                <w:highlight w:val="white"/>
+              </w:rPr>
+            </w:pPr>
+            <w:r>
+              <w:rPr>
+                <w:rFonts w:ascii="Consolas" w:hAnsi="Consolas" w:cs="Consolas"/>
+                <w:color w:val="2B91AF"/>
+                <w:sz w:val="19"/>
+                <w:szCs w:val="19"/>
+                <w:highlight w:val="white"/>
+              </w:rPr>
+              <w:t>EmployeeSetupController</w:t>
+            </w:r>
+          </w:p>
+        </w:tc>
+        <w:tc>
+          <w:tcPr>
+            <w:tcW w:w="5368" w:type="dxa"/>
+          </w:tcPr>
+          <w:p>
+            <w:pPr>
+              <w:rPr>
+                <w:rFonts w:ascii="Consolas" w:hAnsi="Consolas" w:cs="Consolas"/>
+                <w:color w:val="000000"/>
+                <w:sz w:val="19"/>
+                <w:szCs w:val="19"/>
+                <w:highlight w:val="white"/>
+              </w:rPr>
+            </w:pPr>
+            <w:r>
+              <w:rPr>
+                <w:rFonts w:ascii="Consolas" w:hAnsi="Consolas" w:cs="Consolas"/>
+                <w:color w:val="000000"/>
+                <w:sz w:val="19"/>
+                <w:szCs w:val="19"/>
+                <w:highlight w:val="white"/>
+              </w:rPr>
+              <w:t>Save</w:t>
+            </w:r>
+          </w:p>
+          <w:p>
+            <w:pPr>
+              <w:rPr>
+                <w:rFonts w:ascii="Consolas" w:hAnsi="Consolas" w:cs="Consolas"/>
+                <w:color w:val="000000"/>
+                <w:sz w:val="19"/>
+                <w:szCs w:val="19"/>
+                <w:highlight w:val="white"/>
+              </w:rPr>
+            </w:pPr>
+            <w:r>
+              <w:rPr>
+                <w:rFonts w:ascii="Consolas" w:hAnsi="Consolas" w:cs="Consolas"/>
+                <w:color w:val="000000"/>
+                <w:sz w:val="19"/>
+                <w:szCs w:val="19"/>
+                <w:highlight w:val="white"/>
+              </w:rPr>
+              <w:t>GetEmployeeSerialNo</w:t>
+            </w:r>
+          </w:p>
+          <w:p>
+            <w:pPr>
+              <w:rPr>
+                <w:rFonts w:ascii="Consolas" w:hAnsi="Consolas" w:cs="Consolas"/>
+                <w:color w:val="000000"/>
+                <w:sz w:val="19"/>
+                <w:szCs w:val="19"/>
+                <w:highlight w:val="white"/>
+              </w:rPr>
+            </w:pPr>
+            <w:r>
+              <w:rPr>
+                <w:rFonts w:ascii="Consolas" w:hAnsi="Consolas" w:cs="Consolas"/>
+                <w:color w:val="000000"/>
+                <w:sz w:val="19"/>
+                <w:szCs w:val="19"/>
+                <w:highlight w:val="white"/>
+              </w:rPr>
+              <w:t>GetLastPosition</w:t>
+            </w:r>
+          </w:p>
+          <w:p>
+            <w:pPr>
+              <w:rPr>
+                <w:rFonts w:ascii="Consolas" w:hAnsi="Consolas" w:cs="Consolas"/>
+                <w:color w:val="000000"/>
+                <w:sz w:val="19"/>
+                <w:szCs w:val="19"/>
+                <w:highlight w:val="white"/>
+              </w:rPr>
+            </w:pPr>
+          </w:p>
+        </w:tc>
+      </w:tr>
+      <w:tr>
+        <w:tc>
+          <w:tcPr>
+            <w:tcW w:w="440" w:type="dxa"/>
+          </w:tcPr>
+          <w:p>
+            <w:r>
+              <w:t>17</w:t>
+            </w:r>
+          </w:p>
+        </w:tc>
+        <w:tc>
+          <w:tcPr>
+            <w:tcW w:w="3768" w:type="dxa"/>
+          </w:tcPr>
+          <w:p>
+            <w:pPr>
+              <w:rPr>
+                <w:rFonts w:ascii="Consolas" w:hAnsi="Consolas" w:cs="Consolas"/>
+                <w:color w:val="2B91AF"/>
+                <w:sz w:val="19"/>
+                <w:szCs w:val="19"/>
+                <w:highlight w:val="white"/>
+              </w:rPr>
+            </w:pPr>
+            <w:r>
+              <w:rPr>
+                <w:rFonts w:ascii="Consolas" w:hAnsi="Consolas" w:cs="Consolas"/>
+                <w:color w:val="2B91AF"/>
+                <w:sz w:val="19"/>
+                <w:szCs w:val="19"/>
+                <w:highlight w:val="white"/>
+              </w:rPr>
+              <w:t>OrganizationalChartSetupController</w:t>
+            </w:r>
+          </w:p>
+        </w:tc>
+        <w:tc>
+          <w:tcPr>
+            <w:tcW w:w="5368" w:type="dxa"/>
+          </w:tcPr>
+          <w:p>
+            <w:pPr>
+              <w:rPr>
+                <w:rFonts w:ascii="Consolas" w:hAnsi="Consolas" w:cs="Consolas"/>
+                <w:color w:val="000000"/>
+                <w:sz w:val="19"/>
+                <w:szCs w:val="19"/>
+                <w:highlight w:val="white"/>
+              </w:rPr>
+            </w:pPr>
+            <w:r>
+              <w:rPr>
+                <w:rFonts w:ascii="Consolas" w:hAnsi="Consolas" w:cs="Consolas"/>
+                <w:color w:val="000000"/>
+                <w:sz w:val="19"/>
+                <w:szCs w:val="19"/>
+                <w:highlight w:val="white"/>
+              </w:rPr>
+              <w:t>Save</w:t>
+            </w:r>
+          </w:p>
+          <w:p>
+            <w:pPr>
+              <w:rPr>
+                <w:rFonts w:ascii="Consolas" w:hAnsi="Consolas" w:cs="Consolas"/>
+                <w:color w:val="000000"/>
+                <w:sz w:val="19"/>
+                <w:szCs w:val="19"/>
+                <w:highlight w:val="white"/>
+              </w:rPr>
+            </w:pPr>
+            <w:r>
+              <w:rPr>
+                <w:rFonts w:ascii="Consolas" w:hAnsi="Consolas" w:cs="Consolas"/>
+                <w:color w:val="000000"/>
+                <w:sz w:val="19"/>
+                <w:szCs w:val="19"/>
+                <w:highlight w:val="white"/>
+              </w:rPr>
+              <w:t>LoadOrganizationalElements</w:t>
+            </w:r>
+          </w:p>
+          <w:p>
+            <w:pPr>
+              <w:rPr>
+                <w:rFonts w:ascii="Consolas" w:hAnsi="Consolas" w:cs="Consolas"/>
+                <w:color w:val="000000"/>
+                <w:sz w:val="19"/>
+                <w:szCs w:val="19"/>
+                <w:highlight w:val="white"/>
+              </w:rPr>
+            </w:pPr>
+            <w:r>
+              <w:rPr>
+                <w:rFonts w:ascii="Consolas" w:hAnsi="Consolas" w:cs="Consolas"/>
+                <w:color w:val="000000"/>
+                <w:sz w:val="19"/>
+                <w:szCs w:val="19"/>
+                <w:highlight w:val="white"/>
+              </w:rPr>
+              <w:t>SqlGetOrganizationalElements</w:t>
+            </w:r>
+          </w:p>
+          <w:p>
+            <w:pPr>
+              <w:rPr>
+                <w:rFonts w:ascii="Consolas" w:hAnsi="Consolas" w:cs="Consolas"/>
+                <w:color w:val="000000"/>
+                <w:sz w:val="19"/>
+                <w:szCs w:val="19"/>
+                <w:highlight w:val="white"/>
+              </w:rPr>
+            </w:pPr>
+            <w:r>
+              <w:rPr>
+                <w:rFonts w:ascii="Consolas" w:hAnsi="Consolas" w:cs="Consolas"/>
+                <w:color w:val="000000"/>
+                <w:sz w:val="19"/>
+                <w:szCs w:val="19"/>
+                <w:highlight w:val="white"/>
+              </w:rPr>
+              <w:t>SqlGetOrganizationalElementsWithCompany</w:t>
+            </w:r>
+          </w:p>
+          <w:p>
+            <w:pPr>
+              <w:rPr>
+                <w:rFonts w:ascii="Consolas" w:hAnsi="Consolas" w:cs="Consolas"/>
+                <w:color w:val="000000"/>
+                <w:sz w:val="19"/>
+                <w:szCs w:val="19"/>
+                <w:highlight w:val="white"/>
+              </w:rPr>
+            </w:pPr>
+            <w:r>
+              <w:rPr>
+                <w:rFonts w:ascii="Consolas" w:hAnsi="Consolas" w:cs="Consolas"/>
+                <w:color w:val="000000"/>
+                <w:sz w:val="19"/>
+                <w:szCs w:val="19"/>
+                <w:highlight w:val="white"/>
+              </w:rPr>
+              <w:t>Update</w:t>
+            </w:r>
+          </w:p>
+          <w:p>
+            <w:pPr>
+              <w:rPr>
+                <w:rFonts w:ascii="Consolas" w:hAnsi="Consolas" w:cs="Consolas"/>
+                <w:color w:val="000000"/>
+                <w:sz w:val="19"/>
+                <w:szCs w:val="19"/>
+                <w:highlight w:val="white"/>
+              </w:rPr>
+            </w:pPr>
+            <w:r>
+              <w:rPr>
+                <w:rFonts w:ascii="Consolas" w:hAnsi="Consolas" w:cs="Consolas"/>
+                <w:color w:val="000000"/>
+                <w:sz w:val="19"/>
+                <w:szCs w:val="19"/>
+                <w:highlight w:val="white"/>
+              </w:rPr>
+              <w:t>SaveChart</w:t>
+            </w:r>
+          </w:p>
+          <w:p>
+            <w:pPr>
+              <w:rPr>
+                <w:rFonts w:ascii="Consolas" w:hAnsi="Consolas" w:cs="Consolas"/>
+                <w:color w:val="000000"/>
+                <w:sz w:val="19"/>
+                <w:szCs w:val="19"/>
+                <w:highlight w:val="white"/>
+              </w:rPr>
+            </w:pPr>
+            <w:r>
+              <w:rPr>
+                <w:rFonts w:ascii="Consolas" w:hAnsi="Consolas" w:cs="Consolas"/>
+                <w:color w:val="000000"/>
+                <w:sz w:val="19"/>
+                <w:szCs w:val="19"/>
+                <w:highlight w:val="white"/>
+              </w:rPr>
+              <w:t>LoadDepartmentDDL</w:t>
+            </w:r>
+          </w:p>
+          <w:p>
+            <w:pPr>
+              <w:rPr>
+                <w:rFonts w:ascii="Consolas" w:hAnsi="Consolas" w:cs="Consolas"/>
+                <w:color w:val="000000"/>
+                <w:sz w:val="19"/>
+                <w:szCs w:val="19"/>
+                <w:highlight w:val="white"/>
+              </w:rPr>
+            </w:pPr>
+            <w:r>
+              <w:rPr>
+                <w:rFonts w:ascii="Consolas" w:hAnsi="Consolas" w:cs="Consolas"/>
+                <w:color w:val="000000"/>
+                <w:sz w:val="19"/>
+                <w:szCs w:val="19"/>
+                <w:highlight w:val="white"/>
+              </w:rPr>
+              <w:t>LoadBranchDDL</w:t>
+            </w:r>
+          </w:p>
+          <w:p>
+            <w:pPr>
+              <w:rPr>
+                <w:rFonts w:ascii="Consolas" w:hAnsi="Consolas" w:cs="Consolas"/>
+                <w:color w:val="000000"/>
+                <w:sz w:val="19"/>
+                <w:szCs w:val="19"/>
+                <w:highlight w:val="white"/>
+              </w:rPr>
+            </w:pPr>
+            <w:r>
+              <w:rPr>
+                <w:rFonts w:ascii="Consolas" w:hAnsi="Consolas" w:cs="Consolas"/>
+                <w:color w:val="000000"/>
+                <w:sz w:val="19"/>
+                <w:szCs w:val="19"/>
+                <w:highlight w:val="white"/>
+              </w:rPr>
+              <w:t>LoadSectionDDL</w:t>
+            </w:r>
+          </w:p>
+          <w:p>
+            <w:pPr>
+              <w:rPr>
+                <w:rFonts w:ascii="Consolas" w:hAnsi="Consolas" w:cs="Consolas"/>
+                <w:color w:val="000000"/>
+                <w:sz w:val="19"/>
+                <w:szCs w:val="19"/>
+                <w:highlight w:val="white"/>
+              </w:rPr>
+            </w:pPr>
+            <w:r>
+              <w:rPr>
+                <w:rFonts w:ascii="Consolas" w:hAnsi="Consolas" w:cs="Consolas"/>
+                <w:color w:val="000000"/>
+                <w:sz w:val="19"/>
+                <w:szCs w:val="19"/>
+                <w:highlight w:val="white"/>
+              </w:rPr>
+              <w:t>LoadTeamDDL</w:t>
+            </w:r>
+          </w:p>
+          <w:p>
+            <w:pPr>
+              <w:rPr>
+                <w:rFonts w:ascii="Consolas" w:hAnsi="Consolas" w:cs="Consolas"/>
+                <w:color w:val="000000"/>
+                <w:sz w:val="19"/>
+                <w:szCs w:val="19"/>
+                <w:highlight w:val="white"/>
+              </w:rPr>
+            </w:pPr>
+          </w:p>
+        </w:tc>
+      </w:tr>
+      <w:tr>
+        <w:tc>
+          <w:tcPr>
+            <w:tcW w:w="440" w:type="dxa"/>
+          </w:tcPr>
+          <w:p>
+            <w:r>
+              <w:t>18</w:t>
+            </w:r>
+          </w:p>
+        </w:tc>
+        <w:tc>
+          <w:tcPr>
+            <w:tcW w:w="3768" w:type="dxa"/>
+          </w:tcPr>
+          <w:p>
+            <w:pPr>
+              <w:rPr>
+                <w:rFonts w:ascii="Consolas" w:hAnsi="Consolas" w:cs="Consolas"/>
+                <w:color w:val="2B91AF"/>
+                <w:sz w:val="19"/>
+                <w:szCs w:val="19"/>
+                <w:highlight w:val="white"/>
+              </w:rPr>
+            </w:pPr>
+            <w:r>
+              <w:rPr>
+                <w:rFonts w:ascii="Consolas" w:hAnsi="Consolas" w:cs="Consolas"/>
+                <w:color w:val="2B91AF"/>
+                <w:sz w:val="19"/>
+                <w:szCs w:val="19"/>
+                <w:highlight w:val="white"/>
+              </w:rPr>
+              <w:t>StandardOrgElementsController</w:t>
+            </w:r>
+          </w:p>
+        </w:tc>
+        <w:tc>
+          <w:tcPr>
+            <w:tcW w:w="5368" w:type="dxa"/>
+          </w:tcPr>
+          <w:p>
+            <w:pPr>
+              <w:rPr>
+                <w:rFonts w:ascii="Consolas" w:hAnsi="Consolas" w:cs="Consolas"/>
+                <w:color w:val="000000"/>
+                <w:sz w:val="19"/>
+                <w:szCs w:val="19"/>
+                <w:highlight w:val="white"/>
+              </w:rPr>
+            </w:pPr>
+            <w:r>
+              <w:rPr>
+                <w:rFonts w:ascii="Consolas" w:hAnsi="Consolas" w:cs="Consolas"/>
+                <w:color w:val="000000"/>
+                <w:sz w:val="19"/>
+                <w:szCs w:val="19"/>
+                <w:highlight w:val="white"/>
+              </w:rPr>
+              <w:t>LoadStandardOrgElements</w:t>
+            </w:r>
+          </w:p>
+          <w:p>
+            <w:pPr>
+              <w:rPr>
+                <w:rFonts w:ascii="Consolas" w:hAnsi="Consolas" w:cs="Consolas"/>
+                <w:color w:val="000000"/>
+                <w:sz w:val="19"/>
+                <w:szCs w:val="19"/>
+                <w:highlight w:val="white"/>
+              </w:rPr>
+            </w:pPr>
+          </w:p>
+        </w:tc>
+      </w:tr>
+      <w:tr>
+        <w:tc>
+          <w:tcPr>
+            <w:tcW w:w="440" w:type="dxa"/>
+          </w:tcPr>
+          <w:p>
+            <w:r>
+              <w:t>19</w:t>
+            </w:r>
+          </w:p>
+        </w:tc>
+        <w:tc>
+          <w:tcPr>
+            <w:tcW w:w="3768" w:type="dxa"/>
+          </w:tcPr>
+          <w:p>
+            <w:pPr>
+              <w:rPr>
+                <w:rFonts w:ascii="Consolas" w:hAnsi="Consolas" w:cs="Consolas"/>
+                <w:color w:val="2B91AF"/>
+                <w:sz w:val="19"/>
+                <w:szCs w:val="19"/>
+                <w:highlight w:val="white"/>
+              </w:rPr>
+            </w:pPr>
+            <w:r>
+              <w:rPr>
+                <w:rFonts w:ascii="Consolas" w:hAnsi="Consolas" w:cs="Consolas"/>
+                <w:color w:val="2B91AF"/>
+                <w:sz w:val="19"/>
+                <w:szCs w:val="19"/>
+                <w:highlight w:val="white"/>
+              </w:rPr>
+              <w:t>TwoColumnsTableDataAutoController</w:t>
+            </w:r>
+          </w:p>
+        </w:tc>
+        <w:tc>
+          <w:tcPr>
+            <w:tcW w:w="5368" w:type="dxa"/>
+          </w:tcPr>
+          <w:p>
+            <w:pPr>
+              <w:rPr>
+                <w:rFonts w:ascii="Consolas" w:hAnsi="Consolas" w:cs="Consolas"/>
+                <w:color w:val="000000"/>
+                <w:sz w:val="19"/>
+                <w:szCs w:val="19"/>
+                <w:highlight w:val="white"/>
+              </w:rPr>
+            </w:pPr>
+            <w:r>
+              <w:rPr>
+                <w:rFonts w:ascii="Consolas" w:hAnsi="Consolas" w:cs="Consolas"/>
+                <w:color w:val="000000"/>
+                <w:sz w:val="19"/>
+                <w:szCs w:val="19"/>
+                <w:highlight w:val="white"/>
+              </w:rPr>
+              <w:t>Save</w:t>
+            </w:r>
+          </w:p>
+          <w:p>
+            <w:pPr>
+              <w:rPr>
+                <w:rFonts w:ascii="Consolas" w:hAnsi="Consolas" w:cs="Consolas"/>
+                <w:color w:val="000000"/>
+                <w:sz w:val="19"/>
+                <w:szCs w:val="19"/>
+                <w:highlight w:val="white"/>
+              </w:rPr>
+            </w:pPr>
+            <w:r>
+              <w:rPr>
+                <w:rFonts w:ascii="Consolas" w:hAnsi="Consolas" w:cs="Consolas"/>
+                <w:color w:val="000000"/>
+                <w:sz w:val="19"/>
+                <w:szCs w:val="19"/>
+                <w:highlight w:val="white"/>
+              </w:rPr>
+              <w:t>SqlCreateTable</w:t>
+            </w:r>
+          </w:p>
+          <w:p>
+            <w:pPr>
+              <w:rPr>
+                <w:rFonts w:ascii="Consolas" w:hAnsi="Consolas" w:cs="Consolas"/>
+                <w:color w:val="000000"/>
+                <w:sz w:val="19"/>
+                <w:szCs w:val="19"/>
+                <w:highlight w:val="white"/>
+              </w:rPr>
+            </w:pPr>
+            <w:r>
+              <w:rPr>
+                <w:rFonts w:ascii="Consolas" w:hAnsi="Consolas" w:cs="Consolas"/>
+                <w:color w:val="000000"/>
+                <w:sz w:val="19"/>
+                <w:szCs w:val="19"/>
+                <w:highlight w:val="white"/>
+              </w:rPr>
+              <w:t>SqlCreateView</w:t>
+            </w:r>
+          </w:p>
+          <w:p>
+            <w:pPr>
+              <w:rPr>
+                <w:rFonts w:ascii="Consolas" w:hAnsi="Consolas" w:cs="Consolas"/>
+                <w:color w:val="000000"/>
+                <w:sz w:val="19"/>
+                <w:szCs w:val="19"/>
+                <w:highlight w:val="white"/>
+              </w:rPr>
+            </w:pPr>
+            <w:r>
+              <w:rPr>
+                <w:rFonts w:ascii="Consolas" w:hAnsi="Consolas" w:cs="Consolas"/>
+                <w:color w:val="000000"/>
+                <w:sz w:val="19"/>
+                <w:szCs w:val="19"/>
+                <w:highlight w:val="white"/>
+              </w:rPr>
+              <w:t>GetBusinessNature</w:t>
+            </w:r>
+          </w:p>
+          <w:p>
+            <w:pPr>
+              <w:rPr>
+                <w:rFonts w:ascii="Consolas" w:hAnsi="Consolas" w:cs="Consolas"/>
+                <w:color w:val="000000"/>
+                <w:sz w:val="19"/>
+                <w:szCs w:val="19"/>
+                <w:highlight w:val="white"/>
+              </w:rPr>
+            </w:pPr>
+            <w:r>
+              <w:rPr>
+                <w:rFonts w:ascii="Consolas" w:hAnsi="Consolas" w:cs="Consolas"/>
+                <w:color w:val="000000"/>
+                <w:sz w:val="19"/>
+                <w:szCs w:val="19"/>
+                <w:highlight w:val="white"/>
+              </w:rPr>
+              <w:t>GetOwnershipType</w:t>
+            </w:r>
+          </w:p>
+          <w:p>
+            <w:pPr>
+              <w:rPr>
+                <w:rFonts w:ascii="Consolas" w:hAnsi="Consolas" w:cs="Consolas"/>
+                <w:color w:val="000000"/>
+                <w:sz w:val="19"/>
+                <w:szCs w:val="19"/>
+                <w:highlight w:val="white"/>
+              </w:rPr>
+            </w:pPr>
+            <w:r>
+              <w:rPr>
+                <w:rFonts w:ascii="Consolas" w:hAnsi="Consolas" w:cs="Consolas"/>
+                <w:color w:val="000000"/>
+                <w:sz w:val="19"/>
+                <w:szCs w:val="19"/>
+                <w:highlight w:val="white"/>
+              </w:rPr>
+              <w:t>GetDistrict</w:t>
+            </w:r>
+          </w:p>
+          <w:p>
+            <w:pPr>
+              <w:rPr>
+                <w:rFonts w:ascii="Consolas" w:hAnsi="Consolas" w:cs="Consolas"/>
+                <w:color w:val="000000"/>
+                <w:sz w:val="19"/>
+                <w:szCs w:val="19"/>
+                <w:highlight w:val="white"/>
+              </w:rPr>
+            </w:pPr>
+            <w:r>
+              <w:rPr>
+                <w:rFonts w:ascii="Consolas" w:hAnsi="Consolas" w:cs="Consolas"/>
+                <w:color w:val="000000"/>
+                <w:sz w:val="19"/>
+                <w:szCs w:val="19"/>
+                <w:highlight w:val="white"/>
+              </w:rPr>
+              <w:t>GetDivision</w:t>
+            </w:r>
+          </w:p>
+          <w:p>
+            <w:pPr>
+              <w:rPr>
+                <w:rFonts w:ascii="Consolas" w:hAnsi="Consolas" w:cs="Consolas"/>
+                <w:color w:val="000000"/>
+                <w:sz w:val="19"/>
+                <w:szCs w:val="19"/>
+                <w:highlight w:val="white"/>
+              </w:rPr>
+            </w:pPr>
+          </w:p>
+        </w:tc>
+      </w:tr>
+      <w:tr>
+        <w:tc>
+          <w:tcPr>
+            <w:tcW w:w="440" w:type="dxa"/>
+          </w:tcPr>
+          <w:p>
+            <w:r>
+              <w:t>20</w:t>
+            </w:r>
+          </w:p>
+        </w:tc>
+        <w:tc>
+          <w:tcPr>
+            <w:tcW w:w="3768" w:type="dxa"/>
+          </w:tcPr>
+          <w:p>
+            <w:pPr>
+              <w:rPr>
+                <w:rFonts w:ascii="Consolas" w:hAnsi="Consolas" w:cs="Consolas"/>
+                <w:color w:val="2B91AF"/>
+                <w:sz w:val="19"/>
+                <w:szCs w:val="19"/>
+                <w:highlight w:val="white"/>
+              </w:rPr>
+            </w:pPr>
+            <w:r>
+              <w:rPr>
+                <w:rFonts w:ascii="Consolas" w:hAnsi="Consolas" w:cs="Consolas"/>
+                <w:color w:val="2B91AF"/>
+                <w:sz w:val="19"/>
+                <w:szCs w:val="19"/>
+                <w:highlight w:val="white"/>
+              </w:rPr>
+              <w:t>ItemCategorySetupController</w:t>
+            </w:r>
+          </w:p>
+        </w:tc>
+        <w:tc>
+          <w:tcPr>
+            <w:tcW w:w="5368" w:type="dxa"/>
+          </w:tcPr>
+          <w:p>
+            <w:pPr>
+              <w:rPr>
+                <w:rFonts w:ascii="Consolas" w:hAnsi="Consolas" w:cs="Consolas"/>
+                <w:color w:val="000000"/>
+                <w:sz w:val="19"/>
+                <w:szCs w:val="19"/>
+                <w:highlight w:val="white"/>
+              </w:rPr>
+            </w:pPr>
+            <w:r>
+              <w:rPr>
+                <w:rFonts w:ascii="Consolas" w:hAnsi="Consolas" w:cs="Consolas"/>
+                <w:color w:val="000000"/>
+                <w:sz w:val="19"/>
+                <w:szCs w:val="19"/>
+                <w:highlight w:val="white"/>
+              </w:rPr>
+              <w:t>Save</w:t>
+            </w:r>
+          </w:p>
+          <w:p>
+            <w:pPr>
+              <w:rPr>
+                <w:rFonts w:ascii="Consolas" w:hAnsi="Consolas" w:cs="Consolas"/>
+                <w:color w:val="000000"/>
+                <w:sz w:val="19"/>
+                <w:szCs w:val="19"/>
+                <w:highlight w:val="white"/>
+              </w:rPr>
+            </w:pPr>
+            <w:r>
+              <w:rPr>
+                <w:rFonts w:ascii="Consolas" w:hAnsi="Consolas" w:cs="Consolas"/>
+                <w:color w:val="000000"/>
+                <w:sz w:val="19"/>
+                <w:szCs w:val="19"/>
+                <w:highlight w:val="white"/>
+              </w:rPr>
+              <w:t>GetCategory</w:t>
+            </w:r>
+          </w:p>
+          <w:p>
+            <w:pPr>
+              <w:rPr>
+                <w:rFonts w:ascii="Consolas" w:hAnsi="Consolas" w:cs="Consolas"/>
+                <w:color w:val="000000"/>
+                <w:sz w:val="19"/>
+                <w:szCs w:val="19"/>
+                <w:highlight w:val="white"/>
+              </w:rPr>
+            </w:pPr>
+            <w:r>
+              <w:rPr>
+                <w:rFonts w:ascii="Consolas" w:hAnsi="Consolas" w:cs="Consolas"/>
+                <w:color w:val="000000"/>
+                <w:sz w:val="19"/>
+                <w:szCs w:val="19"/>
+                <w:highlight w:val="white"/>
+              </w:rPr>
+              <w:t>CheckItem</w:t>
+            </w:r>
+          </w:p>
+          <w:p>
+            <w:pPr>
+              <w:rPr>
+                <w:rFonts w:ascii="Consolas" w:hAnsi="Consolas" w:cs="Consolas"/>
+                <w:color w:val="000000"/>
+                <w:sz w:val="19"/>
+                <w:szCs w:val="19"/>
+                <w:highlight w:val="white"/>
+              </w:rPr>
+            </w:pPr>
+          </w:p>
+        </w:tc>
+      </w:tr>
+      <w:tr>
+        <w:tc>
+          <w:tcPr>
+            <w:tcW w:w="440" w:type="dxa"/>
+          </w:tcPr>
+          <w:p>
+            <w:r>
+              <w:t>21</w:t>
+            </w:r>
+          </w:p>
+        </w:tc>
+        <w:tc>
+          <w:tcPr>
+            <w:tcW w:w="3768" w:type="dxa"/>
+          </w:tcPr>
+          <w:p>
+            <w:pPr>
+              <w:rPr>
+                <w:rFonts w:ascii="Consolas" w:hAnsi="Consolas" w:cs="Consolas"/>
+                <w:color w:val="2B91AF"/>
+                <w:sz w:val="19"/>
+                <w:szCs w:val="19"/>
+                <w:highlight w:val="white"/>
+              </w:rPr>
+            </w:pPr>
+            <w:r>
+              <w:rPr>
+                <w:rFonts w:ascii="Consolas" w:hAnsi="Consolas" w:cs="Consolas"/>
+                <w:color w:val="2B91AF"/>
+                <w:sz w:val="19"/>
+                <w:szCs w:val="19"/>
+                <w:highlight w:val="white"/>
+              </w:rPr>
+              <w:t>ItemSetupController</w:t>
+            </w:r>
+          </w:p>
+        </w:tc>
+        <w:tc>
+          <w:tcPr>
+            <w:tcW w:w="5368" w:type="dxa"/>
+          </w:tcPr>
+          <w:p>
+            <w:pPr>
+              <w:rPr>
+                <w:rFonts w:ascii="Consolas" w:hAnsi="Consolas" w:cs="Consolas"/>
+                <w:color w:val="000000"/>
+                <w:sz w:val="19"/>
+                <w:szCs w:val="19"/>
+                <w:highlight w:val="white"/>
+              </w:rPr>
+            </w:pPr>
+            <w:r>
+              <w:rPr>
+                <w:rFonts w:ascii="Consolas" w:hAnsi="Consolas" w:cs="Consolas"/>
+                <w:color w:val="000000"/>
+                <w:sz w:val="19"/>
+                <w:szCs w:val="19"/>
+                <w:highlight w:val="white"/>
+              </w:rPr>
+              <w:t>Save</w:t>
+            </w:r>
+          </w:p>
+          <w:p>
+            <w:pPr>
+              <w:rPr>
+                <w:rFonts w:ascii="Consolas" w:hAnsi="Consolas" w:cs="Consolas"/>
+                <w:color w:val="000000"/>
+                <w:sz w:val="19"/>
+                <w:szCs w:val="19"/>
+                <w:highlight w:val="white"/>
+              </w:rPr>
+            </w:pPr>
+            <w:r>
+              <w:rPr>
+                <w:rFonts w:ascii="Consolas" w:hAnsi="Consolas" w:cs="Consolas"/>
+                <w:color w:val="000000"/>
+                <w:sz w:val="19"/>
+                <w:szCs w:val="19"/>
+                <w:highlight w:val="white"/>
+              </w:rPr>
+              <w:t>Update</w:t>
+            </w:r>
+          </w:p>
+          <w:p>
+            <w:pPr>
+              <w:rPr>
+                <w:rFonts w:ascii="Consolas" w:hAnsi="Consolas" w:cs="Consolas"/>
+                <w:color w:val="000000"/>
+                <w:sz w:val="19"/>
+                <w:szCs w:val="19"/>
+                <w:highlight w:val="white"/>
+              </w:rPr>
+            </w:pPr>
+            <w:r>
+              <w:rPr>
+                <w:rFonts w:ascii="Consolas" w:hAnsi="Consolas" w:cs="Consolas"/>
+                <w:color w:val="000000"/>
+                <w:sz w:val="19"/>
+                <w:szCs w:val="19"/>
+                <w:highlight w:val="white"/>
+              </w:rPr>
+              <w:t>GetItemDetails</w:t>
+            </w:r>
+          </w:p>
+          <w:p>
+            <w:pPr>
+              <w:rPr>
+                <w:rFonts w:ascii="Consolas" w:hAnsi="Consolas" w:cs="Consolas"/>
+                <w:color w:val="000000"/>
+                <w:sz w:val="19"/>
+                <w:szCs w:val="19"/>
+                <w:highlight w:val="white"/>
+              </w:rPr>
+            </w:pPr>
+            <w:r>
+              <w:rPr>
+                <w:rFonts w:ascii="Consolas" w:hAnsi="Consolas" w:cs="Consolas"/>
+                <w:color w:val="000000"/>
+                <w:sz w:val="19"/>
+                <w:szCs w:val="19"/>
+                <w:highlight w:val="white"/>
+              </w:rPr>
+              <w:t>GetItemUnit</w:t>
+            </w:r>
+          </w:p>
+          <w:p>
+            <w:pPr>
+              <w:rPr>
+                <w:rFonts w:ascii="Consolas" w:hAnsi="Consolas" w:cs="Consolas"/>
+                <w:color w:val="000000"/>
+                <w:sz w:val="19"/>
+                <w:szCs w:val="19"/>
+                <w:highlight w:val="white"/>
+              </w:rPr>
+            </w:pPr>
+            <w:r>
+              <w:rPr>
+                <w:rFonts w:ascii="Consolas" w:hAnsi="Consolas" w:cs="Consolas"/>
+                <w:color w:val="000000"/>
+                <w:sz w:val="19"/>
+                <w:szCs w:val="19"/>
+                <w:highlight w:val="white"/>
+              </w:rPr>
+              <w:t>GetCategoryAndItem</w:t>
+            </w:r>
+          </w:p>
+          <w:p>
+            <w:pPr>
+              <w:rPr>
+                <w:rFonts w:ascii="Consolas" w:hAnsi="Consolas" w:cs="Consolas"/>
+                <w:color w:val="000000"/>
+                <w:sz w:val="19"/>
+                <w:szCs w:val="19"/>
+                <w:highlight w:val="white"/>
+              </w:rPr>
+            </w:pPr>
+          </w:p>
+        </w:tc>
+      </w:tr>
+      <w:tr>
+        <w:tc>
+          <w:tcPr>
+            <w:tcW w:w="440" w:type="dxa"/>
+          </w:tcPr>
+          <w:p>
+            <w:r>
+              <w:t>22</w:t>
+            </w:r>
+          </w:p>
+        </w:tc>
+        <w:tc>
+          <w:tcPr>
+            <w:tcW w:w="3768" w:type="dxa"/>
+          </w:tcPr>
+          <w:p>
+            <w:pPr>
+              <w:rPr>
+                <w:rFonts w:ascii="Consolas" w:hAnsi="Consolas" w:cs="Consolas"/>
+                <w:color w:val="2B91AF"/>
+                <w:sz w:val="19"/>
+                <w:szCs w:val="19"/>
+                <w:highlight w:val="white"/>
+              </w:rPr>
+            </w:pPr>
+            <w:r>
+              <w:rPr>
+                <w:rFonts w:ascii="Consolas" w:hAnsi="Consolas" w:cs="Consolas"/>
+                <w:color w:val="2B91AF"/>
+                <w:sz w:val="19"/>
+                <w:szCs w:val="19"/>
+                <w:highlight w:val="white"/>
+              </w:rPr>
+              <w:t>MailServiceController</w:t>
+            </w:r>
+          </w:p>
+        </w:tc>
+        <w:tc>
+          <w:tcPr>
+            <w:tcW w:w="5368" w:type="dxa"/>
+          </w:tcPr>
+          <w:p>
+            <w:pPr>
+              <w:rPr>
+                <w:rFonts w:ascii="Consolas" w:hAnsi="Consolas" w:cs="Consolas"/>
+                <w:color w:val="000000"/>
+                <w:sz w:val="19"/>
+                <w:szCs w:val="19"/>
+                <w:highlight w:val="white"/>
+              </w:rPr>
+            </w:pPr>
+            <w:r>
+              <w:rPr>
+                <w:rFonts w:ascii="Consolas" w:hAnsi="Consolas" w:cs="Consolas"/>
+                <w:color w:val="000000"/>
+                <w:sz w:val="19"/>
+                <w:szCs w:val="19"/>
+                <w:highlight w:val="white"/>
+              </w:rPr>
+              <w:t>eMailSendService</w:t>
+            </w:r>
+          </w:p>
+          <w:p>
+            <w:pPr>
+              <w:rPr>
+                <w:rFonts w:ascii="Consolas" w:hAnsi="Consolas" w:cs="Consolas"/>
+                <w:color w:val="000000"/>
+                <w:sz w:val="19"/>
+                <w:szCs w:val="19"/>
+                <w:highlight w:val="white"/>
+              </w:rPr>
+            </w:pPr>
+          </w:p>
+        </w:tc>
+      </w:tr>
+      <w:tr>
+        <w:tc>
+          <w:tcPr>
+            <w:tcW w:w="440" w:type="dxa"/>
+          </w:tcPr>
+          <w:p>
+            <w:r>
+              <w:t>23</w:t>
+            </w:r>
+          </w:p>
+        </w:tc>
+        <w:tc>
+          <w:tcPr>
+            <w:tcW w:w="3768" w:type="dxa"/>
+          </w:tcPr>
+          <w:p>
+            <w:pPr>
+              <w:rPr>
+                <w:rFonts w:ascii="Consolas" w:hAnsi="Consolas" w:cs="Consolas"/>
+                <w:color w:val="2B91AF"/>
+                <w:sz w:val="19"/>
+                <w:szCs w:val="19"/>
+                <w:highlight w:val="white"/>
+              </w:rPr>
+            </w:pPr>
+            <w:r>
+              <w:rPr>
+                <w:rFonts w:ascii="Consolas" w:hAnsi="Consolas" w:cs="Consolas"/>
+                <w:color w:val="2B91AF"/>
+                <w:sz w:val="19"/>
+                <w:szCs w:val="19"/>
+                <w:highlight w:val="white"/>
+              </w:rPr>
+              <w:t>StoredProcedureExecutor</w:t>
+            </w:r>
+          </w:p>
+        </w:tc>
+        <w:tc>
+          <w:tcPr>
+            <w:tcW w:w="5368" w:type="dxa"/>
+          </w:tcPr>
+          <w:p>
+            <w:pPr>
+              <w:rPr>
+                <w:rFonts w:ascii="Consolas" w:hAnsi="Consolas" w:cs="Consolas"/>
+                <w:color w:val="000000"/>
+                <w:sz w:val="19"/>
+                <w:szCs w:val="19"/>
+                <w:highlight w:val="white"/>
+              </w:rPr>
+            </w:pPr>
+            <w:r>
+              <w:rPr>
+                <w:rFonts w:ascii="Consolas" w:hAnsi="Consolas" w:cs="Consolas"/>
+                <w:color w:val="000000"/>
+                <w:sz w:val="19"/>
+                <w:szCs w:val="19"/>
+                <w:highlight w:val="white"/>
+              </w:rPr>
+              <w:t>StoredProcedureExecuteNonQuery</w:t>
+            </w:r>
+          </w:p>
+          <w:p>
+            <w:pPr>
+              <w:rPr>
+                <w:rFonts w:ascii="Consolas" w:hAnsi="Consolas" w:cs="Consolas"/>
+                <w:color w:val="000000"/>
+                <w:sz w:val="19"/>
+                <w:szCs w:val="19"/>
+                <w:highlight w:val="white"/>
+              </w:rPr>
+            </w:pPr>
+            <w:r>
+              <w:rPr>
+                <w:rFonts w:ascii="Consolas" w:hAnsi="Consolas" w:cs="Consolas"/>
+                <w:color w:val="000000"/>
+                <w:sz w:val="19"/>
+                <w:szCs w:val="19"/>
+                <w:highlight w:val="white"/>
+              </w:rPr>
+              <w:t>StoredProcedureExecuteReader</w:t>
+            </w:r>
+          </w:p>
+          <w:p>
+            <w:pPr>
+              <w:rPr>
+                <w:rFonts w:ascii="Consolas" w:hAnsi="Consolas" w:cs="Consolas"/>
+                <w:color w:val="000000"/>
+                <w:sz w:val="19"/>
+                <w:szCs w:val="19"/>
+                <w:highlight w:val="white"/>
+              </w:rPr>
+            </w:pPr>
+          </w:p>
+        </w:tc>
+      </w:tr>
+      <w:tr>
+        <w:tc>
+          <w:tcPr>
+            <w:tcW w:w="440" w:type="dxa"/>
+          </w:tcPr>
+          <w:p>
+            <w:r>
+              <w:t>24</w:t>
+            </w:r>
+          </w:p>
+        </w:tc>
+        <w:tc>
+          <w:tcPr>
+            <w:tcW w:w="3768" w:type="dxa"/>
+          </w:tcPr>
+          <w:p>
+            <w:pPr>
+              <w:rPr>
+                <w:rFonts w:ascii="Consolas" w:hAnsi="Consolas" w:cs="Consolas"/>
+                <w:color w:val="2B91AF"/>
+                <w:sz w:val="19"/>
+                <w:szCs w:val="19"/>
+                <w:highlight w:val="white"/>
+              </w:rPr>
+            </w:pPr>
+            <w:r>
+              <w:rPr>
+                <w:rFonts w:ascii="Consolas" w:hAnsi="Consolas" w:cs="Consolas"/>
+                <w:color w:val="2B91AF"/>
+                <w:sz w:val="19"/>
+                <w:szCs w:val="19"/>
+                <w:highlight w:val="white"/>
+              </w:rPr>
+              <w:t>UserSecurityCodeController</w:t>
+            </w:r>
+          </w:p>
+        </w:tc>
+        <w:tc>
+          <w:tcPr>
+            <w:tcW w:w="5368" w:type="dxa"/>
+          </w:tcPr>
+          <w:p>
+            <w:pPr>
+              <w:rPr>
+                <w:rFonts w:ascii="Consolas" w:hAnsi="Consolas" w:cs="Consolas"/>
+                <w:color w:val="000000"/>
+                <w:sz w:val="19"/>
+                <w:szCs w:val="19"/>
+                <w:highlight w:val="white"/>
+              </w:rPr>
+            </w:pPr>
+            <w:r>
+              <w:rPr>
+                <w:rFonts w:ascii="Consolas" w:hAnsi="Consolas" w:cs="Consolas"/>
+                <w:color w:val="000000"/>
+                <w:sz w:val="19"/>
+                <w:szCs w:val="19"/>
+                <w:highlight w:val="white"/>
+              </w:rPr>
+              <w:t>LoadUserForSecurityCode</w:t>
+            </w:r>
+          </w:p>
+          <w:p>
+            <w:pPr>
+              <w:rPr>
+                <w:rFonts w:ascii="Consolas" w:hAnsi="Consolas" w:cs="Consolas"/>
+                <w:color w:val="000000"/>
+                <w:sz w:val="19"/>
+                <w:szCs w:val="19"/>
+                <w:highlight w:val="white"/>
+              </w:rPr>
+            </w:pPr>
+            <w:r>
+              <w:rPr>
+                <w:rFonts w:ascii="Consolas" w:hAnsi="Consolas" w:cs="Consolas"/>
+                <w:color w:val="000000"/>
+                <w:sz w:val="19"/>
+                <w:szCs w:val="19"/>
+                <w:highlight w:val="white"/>
+              </w:rPr>
+              <w:t>GetSecurityCode</w:t>
+            </w:r>
+          </w:p>
+          <w:p>
+            <w:pPr>
+              <w:rPr>
+                <w:rFonts w:ascii="Consolas" w:hAnsi="Consolas" w:cs="Consolas"/>
+                <w:color w:val="000000"/>
+                <w:sz w:val="19"/>
+                <w:szCs w:val="19"/>
+                <w:highlight w:val="white"/>
+              </w:rPr>
+            </w:pPr>
+            <w:r>
+              <w:rPr>
+                <w:rFonts w:ascii="Consolas" w:hAnsi="Consolas" w:cs="Consolas"/>
+                <w:color w:val="000000"/>
+                <w:sz w:val="19"/>
+                <w:szCs w:val="19"/>
+                <w:highlight w:val="white"/>
+              </w:rPr>
+              <w:t>Save</w:t>
+            </w:r>
+          </w:p>
+          <w:p>
+            <w:pPr>
+              <w:rPr>
+                <w:rFonts w:ascii="Consolas" w:hAnsi="Consolas" w:cs="Consolas"/>
+                <w:color w:val="000000"/>
+                <w:sz w:val="19"/>
+                <w:szCs w:val="19"/>
+                <w:highlight w:val="white"/>
+              </w:rPr>
+            </w:pPr>
+          </w:p>
+        </w:tc>
+      </w:tr>
+      <w:tr>
+        <w:tc>
+          <w:tcPr>
+            <w:tcW w:w="440" w:type="dxa"/>
+          </w:tcPr>
+          <w:p>
+            <w:r>
+              <w:t>25</w:t>
+            </w:r>
+          </w:p>
+        </w:tc>
+        <w:tc>
+          <w:tcPr>
+            <w:tcW w:w="3768" w:type="dxa"/>
+          </w:tcPr>
+          <w:p>
+            <w:pPr>
+              <w:rPr>
+                <w:rFonts w:ascii="Consolas" w:hAnsi="Consolas" w:cs="Consolas"/>
+                <w:color w:val="2B91AF"/>
+                <w:sz w:val="19"/>
+                <w:szCs w:val="19"/>
+                <w:highlight w:val="white"/>
+              </w:rPr>
+            </w:pPr>
+            <w:r>
+              <w:rPr>
+                <w:rFonts w:ascii="Consolas" w:hAnsi="Consolas" w:cs="Consolas"/>
+                <w:color w:val="2B91AF"/>
+                <w:sz w:val="19"/>
+                <w:szCs w:val="19"/>
+                <w:highlight w:val="white"/>
+              </w:rPr>
+              <w:t>VehicleInformationController</w:t>
+            </w:r>
+          </w:p>
+        </w:tc>
+        <w:tc>
+          <w:tcPr>
+            <w:tcW w:w="5368" w:type="dxa"/>
+          </w:tcPr>
+          <w:p>
+            <w:pPr>
+              <w:rPr>
+                <w:rFonts w:ascii="Consolas" w:hAnsi="Consolas" w:cs="Consolas"/>
+                <w:color w:val="000000"/>
+                <w:sz w:val="19"/>
+                <w:szCs w:val="19"/>
+                <w:highlight w:val="white"/>
+              </w:rPr>
+            </w:pPr>
+            <w:r>
+              <w:rPr>
+                <w:rFonts w:ascii="Consolas" w:hAnsi="Consolas" w:cs="Consolas"/>
+                <w:color w:val="000000"/>
+                <w:sz w:val="19"/>
+                <w:szCs w:val="19"/>
+                <w:highlight w:val="white"/>
+              </w:rPr>
+              <w:t>LoadVehicleTypeDDL</w:t>
+            </w:r>
+          </w:p>
+          <w:p>
+            <w:pPr>
+              <w:rPr>
+                <w:rFonts w:ascii="Consolas" w:hAnsi="Consolas" w:cs="Consolas"/>
+                <w:color w:val="000000"/>
+                <w:sz w:val="19"/>
+                <w:szCs w:val="19"/>
+                <w:highlight w:val="white"/>
+              </w:rPr>
+            </w:pPr>
+            <w:r>
+              <w:rPr>
+                <w:rFonts w:ascii="Consolas" w:hAnsi="Consolas" w:cs="Consolas"/>
+                <w:color w:val="000000"/>
+                <w:sz w:val="19"/>
+                <w:szCs w:val="19"/>
+                <w:highlight w:val="white"/>
+              </w:rPr>
+              <w:t>LoadVehicleCategoryDDL</w:t>
+            </w:r>
+          </w:p>
+          <w:p>
+            <w:pPr>
+              <w:rPr>
+                <w:rFonts w:ascii="Consolas" w:hAnsi="Consolas" w:cs="Consolas"/>
+                <w:color w:val="000000"/>
+                <w:sz w:val="19"/>
+                <w:szCs w:val="19"/>
+                <w:highlight w:val="white"/>
+              </w:rPr>
+            </w:pPr>
+            <w:r>
+              <w:rPr>
+                <w:rFonts w:ascii="Consolas" w:hAnsi="Consolas" w:cs="Consolas"/>
+                <w:color w:val="000000"/>
+                <w:sz w:val="19"/>
+                <w:szCs w:val="19"/>
+                <w:highlight w:val="white"/>
+              </w:rPr>
+              <w:t>LoadVehicleTransmissionDDL</w:t>
+            </w:r>
+          </w:p>
+          <w:p>
+            <w:pPr>
+              <w:rPr>
+                <w:rFonts w:ascii="Consolas" w:hAnsi="Consolas" w:cs="Consolas"/>
+                <w:color w:val="000000"/>
+                <w:sz w:val="19"/>
+                <w:szCs w:val="19"/>
+                <w:highlight w:val="white"/>
+              </w:rPr>
+            </w:pPr>
+            <w:r>
+              <w:rPr>
+                <w:rFonts w:ascii="Consolas" w:hAnsi="Consolas" w:cs="Consolas"/>
+                <w:color w:val="000000"/>
+                <w:sz w:val="19"/>
+                <w:szCs w:val="19"/>
+                <w:highlight w:val="white"/>
+              </w:rPr>
+              <w:t>LoadVehicleBodyTypeDDL</w:t>
+            </w:r>
+          </w:p>
+          <w:p>
+            <w:pPr>
+              <w:rPr>
+                <w:rFonts w:ascii="Consolas" w:hAnsi="Consolas" w:cs="Consolas"/>
+                <w:color w:val="000000"/>
+                <w:sz w:val="19"/>
+                <w:szCs w:val="19"/>
+                <w:highlight w:val="white"/>
+              </w:rPr>
+            </w:pPr>
+          </w:p>
+        </w:tc>
+      </w:tr>
+      <w:tr>
+        <w:tc>
+          <w:tcPr>
+            <w:tcW w:w="440" w:type="dxa"/>
+          </w:tcPr>
+          <w:p>
+            <w:r>
+              <w:t>26</w:t>
+            </w:r>
+          </w:p>
+        </w:tc>
+        <w:tc>
+          <w:tcPr>
+            <w:tcW w:w="3768" w:type="dxa"/>
+          </w:tcPr>
+          <w:p>
+            <w:pPr>
+              <w:rPr>
+                <w:rFonts w:ascii="Consolas" w:hAnsi="Consolas" w:cs="Consolas"/>
+                <w:color w:val="2B91AF"/>
+                <w:sz w:val="19"/>
+                <w:szCs w:val="19"/>
+                <w:highlight w:val="white"/>
+              </w:rPr>
+            </w:pPr>
+            <w:r>
+              <w:rPr>
+                <w:rFonts w:ascii="Consolas" w:hAnsi="Consolas" w:cs="Consolas"/>
+                <w:color w:val="2B91AF"/>
+                <w:sz w:val="19"/>
+                <w:szCs w:val="19"/>
+                <w:highlight w:val="white"/>
+              </w:rPr>
+              <w:t>YearSetupController</w:t>
+            </w:r>
+          </w:p>
+        </w:tc>
+        <w:tc>
+          <w:tcPr>
+            <w:tcW w:w="5368" w:type="dxa"/>
+          </w:tcPr>
+          <w:p>
+            <w:pPr>
+              <w:rPr>
+                <w:rFonts w:ascii="Consolas" w:hAnsi="Consolas" w:cs="Consolas"/>
+                <w:color w:val="000000"/>
+                <w:sz w:val="19"/>
+                <w:szCs w:val="19"/>
+                <w:highlight w:val="white"/>
+              </w:rPr>
+            </w:pPr>
+            <w:r>
+              <w:rPr>
+                <w:rFonts w:ascii="Consolas" w:hAnsi="Consolas" w:cs="Consolas"/>
+                <w:color w:val="000000"/>
+                <w:sz w:val="19"/>
+                <w:szCs w:val="19"/>
+                <w:highlight w:val="white"/>
+              </w:rPr>
+              <w:t>Save</w:t>
+            </w:r>
+          </w:p>
+          <w:p>
+            <w:pPr>
+              <w:rPr>
+                <w:rFonts w:ascii="Consolas" w:hAnsi="Consolas" w:cs="Consolas"/>
+                <w:color w:val="000000"/>
+                <w:sz w:val="19"/>
+                <w:szCs w:val="19"/>
+                <w:highlight w:val="white"/>
+              </w:rPr>
+            </w:pPr>
+            <w:r>
+              <w:rPr>
+                <w:rFonts w:ascii="Consolas" w:hAnsi="Consolas" w:cs="Consolas"/>
+                <w:color w:val="000000"/>
+                <w:sz w:val="19"/>
+                <w:szCs w:val="19"/>
+                <w:highlight w:val="white"/>
+              </w:rPr>
+              <w:t>GetChartOfAccNo</w:t>
+            </w:r>
+          </w:p>
+          <w:p>
+            <w:pPr>
+              <w:rPr>
+                <w:rFonts w:ascii="Consolas" w:hAnsi="Consolas" w:cs="Consolas"/>
+                <w:color w:val="000000"/>
+                <w:sz w:val="19"/>
+                <w:szCs w:val="19"/>
+                <w:highlight w:val="white"/>
+              </w:rPr>
+            </w:pPr>
+            <w:r>
+              <w:rPr>
+                <w:rFonts w:ascii="Consolas" w:hAnsi="Consolas" w:cs="Consolas"/>
+                <w:color w:val="000000"/>
+                <w:sz w:val="19"/>
+                <w:szCs w:val="19"/>
+                <w:highlight w:val="white"/>
+              </w:rPr>
+              <w:t>GetLastOpenYearData</w:t>
+            </w:r>
+          </w:p>
+          <w:p>
+            <w:pPr>
+              <w:rPr>
+                <w:rFonts w:ascii="Consolas" w:hAnsi="Consolas" w:cs="Consolas"/>
+                <w:color w:val="000000"/>
+                <w:sz w:val="19"/>
+                <w:szCs w:val="19"/>
+                <w:highlight w:val="white"/>
+              </w:rPr>
+            </w:pPr>
+          </w:p>
+        </w:tc>
+      </w:tr>
+      <w:tr>
+        <w:tc>
+          <w:tcPr>
+            <w:tcW w:w="440" w:type="dxa"/>
+          </w:tcPr>
+          <w:p>
+            <w:r>
+              <w:t>27</w:t>
+            </w:r>
+          </w:p>
+        </w:tc>
+        <w:tc>
+          <w:tcPr>
+            <w:tcW w:w="3768" w:type="dxa"/>
+          </w:tcPr>
+          <w:p>
+            <w:pPr>
+              <w:rPr>
+                <w:rFonts w:ascii="Consolas" w:hAnsi="Consolas" w:cs="Consolas"/>
+                <w:color w:val="2B91AF"/>
+                <w:sz w:val="19"/>
+                <w:szCs w:val="19"/>
+                <w:highlight w:val="white"/>
+              </w:rPr>
+            </w:pPr>
+            <w:r>
+              <w:rPr>
+                <w:rFonts w:ascii="Consolas" w:hAnsi="Consolas" w:cs="Consolas"/>
+                <w:color w:val="2B91AF"/>
+                <w:sz w:val="19"/>
+                <w:szCs w:val="19"/>
+                <w:highlight w:val="white"/>
+              </w:rPr>
+              <w:t>UserProfileController</w:t>
+            </w:r>
+          </w:p>
+        </w:tc>
+        <w:tc>
+          <w:tcPr>
+            <w:tcW w:w="5368" w:type="dxa"/>
+          </w:tcPr>
+          <w:p>
+            <w:pPr>
+              <w:rPr>
+                <w:rFonts w:ascii="Consolas" w:hAnsi="Consolas" w:cs="Consolas"/>
+                <w:color w:val="000000"/>
+                <w:sz w:val="19"/>
+                <w:szCs w:val="19"/>
+                <w:highlight w:val="white"/>
+              </w:rPr>
+            </w:pPr>
+            <w:r>
+              <w:rPr>
+                <w:rFonts w:ascii="Consolas" w:hAnsi="Consolas" w:cs="Consolas"/>
+                <w:color w:val="000000"/>
+                <w:sz w:val="19"/>
+                <w:szCs w:val="19"/>
+                <w:highlight w:val="white"/>
+              </w:rPr>
+              <w:t>Save</w:t>
+            </w:r>
+          </w:p>
+          <w:p>
+            <w:pPr>
+              <w:rPr>
+                <w:rFonts w:ascii="Consolas" w:hAnsi="Consolas" w:cs="Consolas"/>
+                <w:color w:val="000000"/>
+                <w:sz w:val="19"/>
+                <w:szCs w:val="19"/>
+                <w:highlight w:val="white"/>
+              </w:rPr>
+            </w:pPr>
+            <w:r>
+              <w:rPr>
+                <w:rFonts w:ascii="Consolas" w:hAnsi="Consolas" w:cs="Consolas"/>
+                <w:color w:val="000000"/>
+                <w:sz w:val="19"/>
+                <w:szCs w:val="19"/>
+                <w:highlight w:val="white"/>
+              </w:rPr>
+              <w:t>GetUserProfileID</w:t>
+            </w:r>
+          </w:p>
+          <w:p>
+            <w:pPr>
+              <w:rPr>
+                <w:rFonts w:ascii="Consolas" w:hAnsi="Consolas" w:cs="Consolas"/>
+                <w:color w:val="000000"/>
+                <w:sz w:val="19"/>
+                <w:szCs w:val="19"/>
+                <w:highlight w:val="white"/>
+              </w:rPr>
+            </w:pPr>
+          </w:p>
+        </w:tc>
+      </w:tr>
+      <w:tr>
+        <w:tc>
+          <w:tcPr>
+            <w:tcW w:w="440" w:type="dxa"/>
+          </w:tcPr>
+          <w:p>
+            <w:r>
+              <w:lastRenderedPageBreak/>
+              <w:t>28</w:t>
+            </w:r>
+          </w:p>
+        </w:tc>
+        <w:tc>
+          <w:tcPr>
+            <w:tcW w:w="3768" w:type="dxa"/>
+          </w:tcPr>
+          <w:p>
+            <w:pPr>
+              <w:rPr>
+                <w:rFonts w:ascii="Consolas" w:hAnsi="Consolas" w:cs="Consolas"/>
+                <w:color w:val="2B91AF"/>
+                <w:sz w:val="19"/>
+                <w:szCs w:val="19"/>
+                <w:highlight w:val="white"/>
+              </w:rPr>
+            </w:pPr>
+            <w:r>
+              <w:rPr>
+                <w:rFonts w:ascii="Consolas" w:hAnsi="Consolas" w:cs="Consolas"/>
+                <w:color w:val="2B91AF"/>
+                <w:sz w:val="19"/>
+                <w:szCs w:val="19"/>
+                <w:highlight w:val="white"/>
+              </w:rPr>
+              <w:t>UserPermissionController</w:t>
+            </w:r>
+          </w:p>
+        </w:tc>
+        <w:tc>
+          <w:tcPr>
+            <w:tcW w:w="5368" w:type="dxa"/>
+          </w:tcPr>
+          <w:p>
+            <w:pPr>
+              <w:rPr>
+                <w:rFonts w:ascii="Consolas" w:hAnsi="Consolas" w:cs="Consolas"/>
+                <w:color w:val="000000"/>
+                <w:sz w:val="19"/>
+                <w:szCs w:val="19"/>
+                <w:highlight w:val="white"/>
+              </w:rPr>
+            </w:pPr>
+            <w:r>
+              <w:rPr>
+                <w:rFonts w:ascii="Consolas" w:hAnsi="Consolas" w:cs="Consolas"/>
+                <w:color w:val="000000"/>
+                <w:sz w:val="19"/>
+                <w:szCs w:val="19"/>
+                <w:highlight w:val="white"/>
+              </w:rPr>
+              <w:t>GetData</w:t>
+            </w:r>
+          </w:p>
+          <w:p>
+            <w:pPr>
+              <w:rPr>
+                <w:rFonts w:ascii="Consolas" w:hAnsi="Consolas" w:cs="Consolas"/>
+                <w:color w:val="000000"/>
+                <w:sz w:val="19"/>
+                <w:szCs w:val="19"/>
+                <w:highlight w:val="white"/>
+              </w:rPr>
+            </w:pPr>
+            <w:r>
+              <w:rPr>
+                <w:rFonts w:ascii="Consolas" w:hAnsi="Consolas" w:cs="Consolas"/>
+                <w:color w:val="000000"/>
+                <w:sz w:val="19"/>
+                <w:szCs w:val="19"/>
+                <w:highlight w:val="white"/>
+              </w:rPr>
+              <w:t>SaveRoleData</w:t>
+            </w:r>
+          </w:p>
+          <w:p>
+            <w:pPr>
+              <w:rPr>
+                <w:rFonts w:ascii="Consolas" w:hAnsi="Consolas" w:cs="Consolas"/>
+                <w:color w:val="000000"/>
+                <w:sz w:val="19"/>
+                <w:szCs w:val="19"/>
+                <w:highlight w:val="white"/>
+              </w:rPr>
+            </w:pPr>
+            <w:r>
+              <w:rPr>
+                <w:rFonts w:ascii="Consolas" w:hAnsi="Consolas" w:cs="Consolas"/>
+                <w:color w:val="000000"/>
+                <w:sz w:val="19"/>
+                <w:szCs w:val="19"/>
+                <w:highlight w:val="white"/>
+              </w:rPr>
+              <w:t>GetRoleID</w:t>
+            </w:r>
+          </w:p>
+          <w:p>
+            <w:pPr>
+              <w:rPr>
+                <w:rFonts w:ascii="Consolas" w:hAnsi="Consolas" w:cs="Consolas"/>
+                <w:color w:val="000000"/>
+                <w:sz w:val="19"/>
+                <w:szCs w:val="19"/>
+                <w:highlight w:val="white"/>
+              </w:rPr>
+            </w:pPr>
+            <w:r>
+              <w:rPr>
+                <w:rFonts w:ascii="Consolas" w:hAnsi="Consolas" w:cs="Consolas"/>
+                <w:color w:val="000000"/>
+                <w:sz w:val="19"/>
+                <w:szCs w:val="19"/>
+                <w:highlight w:val="white"/>
+              </w:rPr>
+              <w:t>GetRoleRecord</w:t>
+            </w:r>
+          </w:p>
+          <w:p>
+            <w:pPr>
+              <w:rPr>
+                <w:rFonts w:ascii="Consolas" w:hAnsi="Consolas" w:cs="Consolas"/>
+                <w:color w:val="000000"/>
+                <w:sz w:val="19"/>
+                <w:szCs w:val="19"/>
+                <w:highlight w:val="white"/>
+              </w:rPr>
+            </w:pPr>
+            <w:r>
+              <w:rPr>
+                <w:rFonts w:ascii="Consolas" w:hAnsi="Consolas" w:cs="Consolas"/>
+                <w:color w:val="000000"/>
+                <w:sz w:val="19"/>
+                <w:szCs w:val="19"/>
+                <w:highlight w:val="white"/>
+              </w:rPr>
+              <w:t>UpdateUserRole</w:t>
+            </w:r>
+          </w:p>
+          <w:p>
+            <w:pPr>
+              <w:rPr>
+                <w:rFonts w:ascii="Consolas" w:hAnsi="Consolas" w:cs="Consolas"/>
+                <w:color w:val="000000"/>
+                <w:sz w:val="19"/>
+                <w:szCs w:val="19"/>
+                <w:highlight w:val="white"/>
+              </w:rPr>
+            </w:pPr>
+            <w:r>
+              <w:rPr>
+                <w:rFonts w:ascii="Consolas" w:hAnsi="Consolas" w:cs="Consolas"/>
+                <w:color w:val="000000"/>
+                <w:sz w:val="19"/>
+                <w:szCs w:val="19"/>
+                <w:highlight w:val="white"/>
+              </w:rPr>
+              <w:t>UpdateRoleData</w:t>
+            </w:r>
+          </w:p>
+          <w:p>
+            <w:pPr>
+              <w:rPr>
+                <w:rFonts w:ascii="Consolas" w:hAnsi="Consolas" w:cs="Consolas"/>
+                <w:color w:val="000000"/>
+                <w:sz w:val="19"/>
+                <w:szCs w:val="19"/>
+                <w:highlight w:val="white"/>
+              </w:rPr>
+            </w:pPr>
+            <w:r>
+              <w:rPr>
+                <w:rFonts w:ascii="Consolas" w:hAnsi="Consolas" w:cs="Consolas"/>
+                <w:color w:val="000000"/>
+                <w:sz w:val="19"/>
+                <w:szCs w:val="19"/>
+                <w:highlight w:val="white"/>
+              </w:rPr>
+              <w:t>SaveUserRole</w:t>
+            </w:r>
+          </w:p>
+          <w:p>
+            <w:pPr>
+              <w:rPr>
+                <w:rFonts w:ascii="Consolas" w:hAnsi="Consolas" w:cs="Consolas"/>
+                <w:color w:val="000000"/>
+                <w:sz w:val="19"/>
+                <w:szCs w:val="19"/>
+                <w:highlight w:val="white"/>
+              </w:rPr>
+            </w:pPr>
+          </w:p>
+        </w:tc>
+      </w:tr>
+      <w:tr>
+        <w:tc>
+          <w:tcPr>
+            <w:tcW w:w="440" w:type="dxa"/>
+          </w:tcPr>
+          <w:p>
+            <w:r>
+              <w:t>29</w:t>
+            </w:r>
+          </w:p>
+        </w:tc>
+        <w:tc>
+          <w:tcPr>
+            <w:tcW w:w="3768" w:type="dxa"/>
+          </w:tcPr>
+          <w:p>
+            <w:pPr>
+              <w:rPr>
+                <w:rFonts w:ascii="Consolas" w:hAnsi="Consolas" w:cs="Consolas"/>
+                <w:color w:val="2B91AF"/>
+                <w:sz w:val="19"/>
+                <w:szCs w:val="19"/>
+                <w:highlight w:val="white"/>
+              </w:rPr>
+            </w:pPr>
+            <w:r>
+              <w:rPr>
+                <w:rFonts w:ascii="Consolas" w:hAnsi="Consolas" w:cs="Consolas"/>
+                <w:color w:val="2B91AF"/>
+                <w:sz w:val="19"/>
+                <w:szCs w:val="19"/>
+                <w:highlight w:val="white"/>
+              </w:rPr>
+              <w:t>UserListController</w:t>
+            </w:r>
+          </w:p>
+        </w:tc>
+        <w:tc>
+          <w:tcPr>
+            <w:tcW w:w="5368" w:type="dxa"/>
+          </w:tcPr>
+          <w:p>
+            <w:pPr>
+              <w:rPr>
+                <w:rFonts w:ascii="Consolas" w:hAnsi="Consolas" w:cs="Consolas"/>
+                <w:color w:val="000000"/>
+                <w:sz w:val="19"/>
+                <w:szCs w:val="19"/>
+                <w:highlight w:val="white"/>
+              </w:rPr>
+            </w:pPr>
+            <w:r>
+              <w:rPr>
+                <w:rFonts w:ascii="Consolas" w:hAnsi="Consolas" w:cs="Consolas"/>
+                <w:color w:val="000000"/>
+                <w:sz w:val="19"/>
+                <w:szCs w:val="19"/>
+                <w:highlight w:val="white"/>
+              </w:rPr>
+              <w:t>Update</w:t>
+            </w:r>
+          </w:p>
+          <w:p>
+            <w:pPr>
+              <w:rPr>
+                <w:rFonts w:ascii="Consolas" w:hAnsi="Consolas" w:cs="Consolas"/>
+                <w:color w:val="000000"/>
+                <w:sz w:val="19"/>
+                <w:szCs w:val="19"/>
+                <w:highlight w:val="white"/>
+              </w:rPr>
+            </w:pPr>
+            <w:r>
+              <w:rPr>
+                <w:rFonts w:ascii="Consolas" w:hAnsi="Consolas" w:cs="Consolas"/>
+                <w:color w:val="000000"/>
+                <w:sz w:val="19"/>
+                <w:szCs w:val="19"/>
+                <w:highlight w:val="white"/>
+              </w:rPr>
+              <w:t>CheckUserName</w:t>
+            </w:r>
+          </w:p>
+          <w:p>
+            <w:pPr>
+              <w:rPr>
+                <w:rFonts w:ascii="Consolas" w:hAnsi="Consolas" w:cs="Consolas"/>
+                <w:color w:val="000000"/>
+                <w:sz w:val="19"/>
+                <w:szCs w:val="19"/>
+                <w:highlight w:val="white"/>
+              </w:rPr>
+            </w:pPr>
+            <w:r>
+              <w:rPr>
+                <w:rFonts w:ascii="Consolas" w:hAnsi="Consolas" w:cs="Consolas"/>
+                <w:color w:val="000000"/>
+                <w:sz w:val="19"/>
+                <w:szCs w:val="19"/>
+                <w:highlight w:val="white"/>
+              </w:rPr>
+              <w:t>CheckSecurityCode</w:t>
+            </w:r>
+          </w:p>
+          <w:p>
+            <w:pPr>
+              <w:rPr>
+                <w:rFonts w:ascii="Consolas" w:hAnsi="Consolas" w:cs="Consolas"/>
+                <w:color w:val="000000"/>
+                <w:sz w:val="19"/>
+                <w:szCs w:val="19"/>
+                <w:highlight w:val="white"/>
+              </w:rPr>
+            </w:pPr>
+            <w:r>
+              <w:rPr>
+                <w:rFonts w:ascii="Consolas" w:hAnsi="Consolas" w:cs="Consolas"/>
+                <w:color w:val="000000"/>
+                <w:sz w:val="19"/>
+                <w:szCs w:val="19"/>
+                <w:highlight w:val="white"/>
+              </w:rPr>
+              <w:t>GetLoginUserInformation</w:t>
+            </w:r>
+          </w:p>
+          <w:p>
+            <w:pPr>
+              <w:rPr>
+                <w:rFonts w:ascii="Consolas" w:hAnsi="Consolas" w:cs="Consolas"/>
+                <w:color w:val="000000"/>
+                <w:sz w:val="19"/>
+                <w:szCs w:val="19"/>
+                <w:highlight w:val="white"/>
+              </w:rPr>
+            </w:pPr>
+            <w:r>
+              <w:rPr>
+                <w:rFonts w:ascii="Consolas" w:hAnsi="Consolas" w:cs="Consolas"/>
+                <w:color w:val="000000"/>
+                <w:sz w:val="19"/>
+                <w:szCs w:val="19"/>
+                <w:highlight w:val="white"/>
+              </w:rPr>
+              <w:t>GetLoginUserProfile</w:t>
+            </w:r>
+          </w:p>
+          <w:p>
+            <w:pPr>
+              <w:rPr>
+                <w:rFonts w:ascii="Consolas" w:hAnsi="Consolas" w:cs="Consolas"/>
+                <w:color w:val="000000"/>
+                <w:sz w:val="19"/>
+                <w:szCs w:val="19"/>
+                <w:highlight w:val="white"/>
+              </w:rPr>
+            </w:pPr>
+            <w:r>
+              <w:rPr>
+                <w:rFonts w:ascii="Consolas" w:hAnsi="Consolas" w:cs="Consolas"/>
+                <w:color w:val="000000"/>
+                <w:sz w:val="19"/>
+                <w:szCs w:val="19"/>
+                <w:highlight w:val="white"/>
+              </w:rPr>
+              <w:t>GetAssignCompany</w:t>
+            </w:r>
+          </w:p>
+          <w:p>
+            <w:pPr>
+              <w:rPr>
+                <w:rFonts w:ascii="Consolas" w:hAnsi="Consolas" w:cs="Consolas"/>
+                <w:color w:val="000000"/>
+                <w:sz w:val="19"/>
+                <w:szCs w:val="19"/>
+                <w:highlight w:val="white"/>
+              </w:rPr>
+            </w:pPr>
+            <w:r>
+              <w:rPr>
+                <w:rFonts w:ascii="Consolas" w:hAnsi="Consolas" w:cs="Consolas"/>
+                <w:color w:val="000000"/>
+                <w:sz w:val="19"/>
+                <w:szCs w:val="19"/>
+                <w:highlight w:val="white"/>
+              </w:rPr>
+              <w:t>GetUseID</w:t>
+            </w:r>
+          </w:p>
+          <w:p>
+            <w:pPr>
+              <w:rPr>
+                <w:rFonts w:ascii="Consolas" w:hAnsi="Consolas" w:cs="Consolas"/>
+                <w:color w:val="000000"/>
+                <w:sz w:val="19"/>
+                <w:szCs w:val="19"/>
+                <w:highlight w:val="white"/>
+              </w:rPr>
+            </w:pPr>
+          </w:p>
+        </w:tc>
+      </w:tr>
+      <w:tr>
+        <w:tc>
+          <w:tcPr>
+            <w:tcW w:w="440" w:type="dxa"/>
+          </w:tcPr>
+          <w:p>
+            <w:r>
+              <w:t>30</w:t>
+            </w:r>
+          </w:p>
+        </w:tc>
+        <w:tc>
+          <w:tcPr>
+            <w:tcW w:w="3768" w:type="dxa"/>
+          </w:tcPr>
+          <w:p>
+            <w:pPr>
+              <w:rPr>
+                <w:rFonts w:ascii="Consolas" w:hAnsi="Consolas" w:cs="Consolas"/>
+                <w:color w:val="2B91AF"/>
+                <w:sz w:val="19"/>
+                <w:szCs w:val="19"/>
+                <w:highlight w:val="white"/>
+              </w:rPr>
+            </w:pPr>
+            <w:r>
+              <w:rPr>
+                <w:rFonts w:ascii="Consolas" w:hAnsi="Consolas" w:cs="Consolas"/>
+                <w:color w:val="2B91AF"/>
+                <w:sz w:val="19"/>
+                <w:szCs w:val="19"/>
+                <w:highlight w:val="white"/>
+              </w:rPr>
+              <w:t>UnitSetupController</w:t>
+            </w:r>
+          </w:p>
+        </w:tc>
+        <w:tc>
+          <w:tcPr>
+            <w:tcW w:w="5368" w:type="dxa"/>
+          </w:tcPr>
+          <w:p>
+            <w:pPr>
+              <w:rPr>
+                <w:rFonts w:ascii="Consolas" w:hAnsi="Consolas" w:cs="Consolas"/>
+                <w:color w:val="000000"/>
+                <w:sz w:val="19"/>
+                <w:szCs w:val="19"/>
+                <w:highlight w:val="white"/>
+              </w:rPr>
+            </w:pPr>
+            <w:r>
+              <w:rPr>
+                <w:rFonts w:ascii="Consolas" w:hAnsi="Consolas" w:cs="Consolas"/>
+                <w:color w:val="000000"/>
+                <w:sz w:val="19"/>
+                <w:szCs w:val="19"/>
+                <w:highlight w:val="white"/>
+              </w:rPr>
+              <w:t>UnitSql</w:t>
+            </w:r>
+          </w:p>
+        </w:tc>
+      </w:tr>
+      <w:tr>
+        <w:tc>
+          <w:tcPr>
+            <w:tcW w:w="440" w:type="dxa"/>
           </w:tcPr>
           <w:p/>
         </w:tc>
         <w:tc>
           <w:tcPr>
-            <w:tcW w:w="3664" w:type="dxa"/>
+            <w:tcW w:w="3768" w:type="dxa"/>
+          </w:tcPr>
+          <w:p>
+            <w:pPr>
+              <w:rPr>
+                <w:rFonts w:ascii="Consolas" w:hAnsi="Consolas" w:cs="Consolas"/>
+                <w:color w:val="2B91AF"/>
+                <w:sz w:val="19"/>
+                <w:szCs w:val="19"/>
+                <w:highlight w:val="white"/>
+              </w:rPr>
+            </w:pPr>
+          </w:p>
+        </w:tc>
+        <w:tc>
+          <w:tcPr>
+            <w:tcW w:w="5368" w:type="dxa"/>
+          </w:tcPr>
+          <w:p>
+            <w:pPr>
+              <w:rPr>
+                <w:rFonts w:ascii="Consolas" w:hAnsi="Consolas" w:cs="Consolas"/>
+                <w:color w:val="000000"/>
+                <w:sz w:val="19"/>
+                <w:szCs w:val="19"/>
+                <w:highlight w:val="white"/>
+              </w:rPr>
+            </w:pPr>
+          </w:p>
+        </w:tc>
+      </w:tr>
+      <w:tr>
+        <w:tc>
+          <w:tcPr>
+            <w:tcW w:w="440" w:type="dxa"/>
           </w:tcPr>
           <w:p/>
         </w:tc>
-      </w:tr>
-      <w:tr>
-        <w:tc>
-          <w:tcPr>
-            <w:tcW w:w="2774" w:type="dxa"/>
-          </w:tcPr>
-          <w:p/>
-        </w:tc>
-        <w:tc>
-          <w:tcPr>
-            <w:tcW w:w="3138" w:type="dxa"/>
-          </w:tcPr>
-          <w:p/>
-        </w:tc>
-        <w:tc>
-          <w:tcPr>
-            <w:tcW w:w="3664" w:type="dxa"/>
-          </w:tcPr>
-          <w:p/>
-        </w:tc>
-      </w:tr>
-      <w:tr>
-        <w:tc>
-          <w:tcPr>
-            <w:tcW w:w="2774" w:type="dxa"/>
-          </w:tcPr>
-          <w:p/>
-        </w:tc>
-        <w:tc>
-          <w:tcPr>
-            <w:tcW w:w="3138" w:type="dxa"/>
-          </w:tcPr>
-          <w:p/>
-        </w:tc>
-        <w:tc>
-          <w:tcPr>
-            <w:tcW w:w="3664" w:type="dxa"/>
-          </w:tcPr>
-          <w:p/>
-        </w:tc>
-      </w:tr>
-      <w:tr>
-        <w:tc>
-          <w:tcPr>
-            <w:tcW w:w="2774" w:type="dxa"/>
-          </w:tcPr>
-          <w:p/>
-        </w:tc>
-        <w:tc>
-          <w:tcPr>
-            <w:tcW w:w="3138" w:type="dxa"/>
-          </w:tcPr>
-          <w:p/>
-        </w:tc>
-        <w:tc>
-          <w:tcPr>
-            <w:tcW w:w="3664" w:type="dxa"/>
-          </w:tcPr>
-          <w:p/>
-        </w:tc>
-      </w:tr>
-      <w:tr>
-        <w:tc>
-          <w:tcPr>
-            <w:tcW w:w="2774" w:type="dxa"/>
-          </w:tcPr>
-          <w:p/>
-        </w:tc>
-        <w:tc>
-          <w:tcPr>
-            <w:tcW w:w="3138" w:type="dxa"/>
-          </w:tcPr>
-          <w:p/>
-        </w:tc>
-        <w:tc>
-          <w:tcPr>
-            <w:tcW w:w="3664" w:type="dxa"/>
-          </w:tcPr>
-          <w:p/>
+        <w:tc>
+          <w:tcPr>
+            <w:tcW w:w="3768" w:type="dxa"/>
+          </w:tcPr>
+          <w:p>
+            <w:pPr>
+              <w:rPr>
+                <w:rFonts w:ascii="Consolas" w:hAnsi="Consolas" w:cs="Consolas"/>
+                <w:color w:val="2B91AF"/>
+                <w:sz w:val="19"/>
+                <w:szCs w:val="19"/>
+                <w:highlight w:val="white"/>
+              </w:rPr>
+            </w:pPr>
+          </w:p>
+        </w:tc>
+        <w:tc>
+          <w:tcPr>
+            <w:tcW w:w="5368" w:type="dxa"/>
+          </w:tcPr>
+          <w:p>
+            <w:pPr>
+              <w:rPr>
+                <w:rFonts w:ascii="Consolas" w:hAnsi="Consolas" w:cs="Consolas"/>
+                <w:color w:val="000000"/>
+                <w:sz w:val="19"/>
+                <w:szCs w:val="19"/>
+                <w:highlight w:val="white"/>
+              </w:rPr>
+            </w:pPr>
+          </w:p>
         </w:tc>
       </w:tr>
     </w:tbl>
@@ -2041,8 +5672,6 @@
         </w:rPr>
         <w:t>BranchID</w:t>
       </w:r>
-      <w:bookmarkStart w:id="0" w:name="_GoBack"/>
-      <w:bookmarkEnd w:id="0"/>
     </w:p>
     <w:sectPr>
       <w:pgSz w:w="12240" w:h="15840"/>
@@ -2888,4 +6517,16 @@
   <a:objectDefaults/>
   <a:extraClrSchemeLst/>
 </a:theme>
+</file>
+
+<file path=customXml/item1.xml><?xml version="1.0" encoding="utf-8"?>
+<b:Sources xmlns:b="http://schemas.openxmlformats.org/officeDocument/2006/bibliography" xmlns="http://schemas.openxmlformats.org/officeDocument/2006/bibliography" SelectedStyle="\APA.XSL" StyleName="APA"/>
+</file>
+
+<file path=customXml/itemProps1.xml><?xml version="1.0" encoding="utf-8"?>
+<ds:datastoreItem xmlns:ds="http://schemas.openxmlformats.org/officeDocument/2006/customXml" ds:itemID="{4DC8BFD0-C2EF-473F-999C-F02046D8D99A}">
+  <ds:schemaRefs>
+    <ds:schemaRef ds:uri="http://schemas.openxmlformats.org/officeDocument/2006/bibliography"/>
+  </ds:schemaRefs>
+</ds:datastoreItem>
 </file>
</xml_diff>